<commit_message>
Modified; Requirement and Digrams, Add project (code and unit test)
</commit_message>
<xml_diff>
--- a/1_1_requirements_Shehu.docx
+++ b/1_1_requirements_Shehu.docx
@@ -111,10 +111,7 @@
         <w:spacing w:after="0" w:line="312" w:lineRule="auto"/>
       </w:pPr>
       <w:r>
-        <w:t>на тему: «Проектирование и реализация программы с использованием объектно-ориентиров</w:t>
-      </w:r>
-      <w:r>
-        <w:t xml:space="preserve">анного подхода» </w:t>
+        <w:t xml:space="preserve">на тему: «Проектирование и реализация программы с использованием объектно-ориентированного подхода» </w:t>
       </w:r>
     </w:p>
     <w:p>
@@ -158,9 +155,6 @@
         <w:t>Группа:   ПрИн-</w:t>
       </w:r>
       <w:r>
-        <w:rPr>
-          <w:highlight w:val="yellow"/>
-        </w:rPr>
         <w:t>367</w:t>
       </w:r>
     </w:p>
@@ -327,10 +321,7 @@
         <w:spacing w:after="0"/>
       </w:pPr>
       <w:r>
-        <w:t>Факультет  электроники и вычис</w:t>
-      </w:r>
-      <w:r>
-        <w:t>лительной техники</w:t>
+        <w:t>Факультет  электроники и вычислительной техники</w:t>
       </w:r>
     </w:p>
     <w:p>
@@ -381,10 +372,7 @@
         <w:ind w:left="3969"/>
       </w:pPr>
       <w:r>
-        <w:t>Зав. кафедр</w:t>
-      </w:r>
-      <w:r>
-        <w:t>ой __________  Орлова Ю.А.</w:t>
+        <w:t>Зав. кафедрой __________  Орлова Ю.А.</w:t>
       </w:r>
     </w:p>
     <w:p>
@@ -458,9 +446,6 @@
         <w:t>Группа: ПрИн-</w:t>
       </w:r>
       <w:r>
-        <w:rPr>
-          <w:highlight w:val="yellow"/>
-        </w:rPr>
         <w:t>367</w:t>
       </w:r>
     </w:p>
@@ -477,9 +462,6 @@
         <w:t>1.  Тема: «Проектирование и реализация программы с использованием объектно-ориентированного подхода» (индивидуальное задание – вариант №</w:t>
       </w:r>
       <w:r>
-        <w:rPr>
-          <w:highlight w:val="yellow"/>
-        </w:rPr>
         <w:t>21</w:t>
       </w:r>
       <w:r>
@@ -491,95 +473,96 @@
         <w:spacing w:after="0" w:line="240" w:lineRule="auto"/>
       </w:pPr>
       <w:r>
-        <w:t>Утверждена приказом</w:t>
-      </w:r>
-      <w:r>
-        <w:t xml:space="preserve"> от «</w:t>
+        <w:t>Утверждена приказом от «</w:t>
+      </w:r>
+      <w:r>
+        <w:rPr>
+          <w:u w:val="single"/>
+        </w:rPr>
+        <w:t>24</w:t>
+      </w:r>
+      <w:r>
+        <w:t>»</w:t>
+      </w:r>
+      <w:r>
+        <w:rPr>
+          <w:u w:val="single"/>
+        </w:rPr>
+        <w:t xml:space="preserve">   </w:t>
+      </w:r>
+      <w:r>
+        <w:rPr>
+          <w:u w:val="single"/>
+        </w:rPr>
+        <w:t>января</w:t>
+      </w:r>
+      <w:r>
+        <w:rPr>
+          <w:u w:val="single"/>
+        </w:rPr>
+        <w:t xml:space="preserve">  </w:t>
+      </w:r>
+      <w:r>
+        <w:t xml:space="preserve">   20</w:t>
+      </w:r>
+      <w:r>
+        <w:rPr>
+          <w:u w:val="single"/>
+        </w:rPr>
+        <w:t>21</w:t>
+      </w:r>
+      <w:r>
+        <w:t xml:space="preserve">г.  № </w:t>
       </w:r>
       <w:r>
         <w:rPr>
           <w:highlight w:val="yellow"/>
           <w:u w:val="single"/>
         </w:rPr>
-        <w:t>24</w:t>
-      </w:r>
-      <w:r>
-        <w:t>»</w:t>
+        <w:t>101-ст</w:t>
+      </w:r>
+    </w:p>
+    <w:p>
+      <w:pPr>
+        <w:spacing w:after="0" w:line="240" w:lineRule="auto"/>
+      </w:pPr>
+    </w:p>
+    <w:p>
+      <w:pPr>
+        <w:spacing w:after="0" w:line="240" w:lineRule="auto"/>
+      </w:pPr>
+      <w:r>
+        <w:t>2. Срок представления работы к защите «</w:t>
       </w:r>
       <w:r>
         <w:rPr>
           <w:u w:val="single"/>
         </w:rPr>
-        <w:t xml:space="preserve">   </w:t>
-      </w:r>
-      <w:r>
-        <w:rPr>
-          <w:highlight w:val="yellow"/>
+        <w:t> 04 </w:t>
+      </w:r>
+      <w:r>
+        <w:t>» </w:t>
+      </w:r>
+      <w:r>
+        <w:rPr>
           <w:u w:val="single"/>
         </w:rPr>
-        <w:t>января</w:t>
+        <w:t xml:space="preserve">  июня  </w:t>
+      </w:r>
+      <w:r>
+        <w:t>20</w:t>
       </w:r>
       <w:r>
         <w:rPr>
           <w:u w:val="single"/>
         </w:rPr>
-        <w:t xml:space="preserve">  </w:t>
-      </w:r>
-      <w:r>
-        <w:t xml:space="preserve">   20</w:t>
+        <w:t>22</w:t>
       </w:r>
       <w:r>
         <w:rPr>
           <w:u w:val="single"/>
         </w:rPr>
-        <w:t>21</w:t>
-      </w:r>
-      <w:r>
-        <w:t xml:space="preserve">г.  № </w:t>
-      </w:r>
-      <w:r>
-        <w:rPr>
-          <w:highlight w:val="yellow"/>
-          <w:u w:val="single"/>
-        </w:rPr>
-        <w:t>101-ст</w:t>
-      </w:r>
-    </w:p>
-    <w:p>
-      <w:pPr>
-        <w:spacing w:after="0" w:line="240" w:lineRule="auto"/>
-      </w:pPr>
-    </w:p>
-    <w:p>
-      <w:pPr>
-        <w:spacing w:after="0" w:line="240" w:lineRule="auto"/>
-      </w:pPr>
-      <w:r>
-        <w:t>2. Срок представления работы к защите «</w:t>
-      </w:r>
-      <w:r>
-        <w:rPr>
-          <w:u w:val="single"/>
-        </w:rPr>
-        <w:t> 04 </w:t>
-      </w:r>
-      <w:r>
-        <w:t>» </w:t>
-      </w:r>
-      <w:r>
-        <w:rPr>
-          <w:u w:val="single"/>
-        </w:rPr>
-        <w:t xml:space="preserve">  июня  </w:t>
-      </w:r>
-      <w:r>
-        <w:t>20</w:t>
-      </w:r>
-      <w:r>
-        <w:rPr>
-          <w:u w:val="single"/>
-        </w:rPr>
-        <w:t>21 </w:t>
+        <w:t> </w:t>
       </w:r>
       <w:r>
         <w:t>г.</w:t>
@@ -607,13 +590,69 @@
         <w:rPr>
           <w:u w:val="single"/>
         </w:rPr>
-        <w:t>формулировка задания, требования к программе, структура программы, типовые процессы в  программе, человеко-машинное взаимодействие, код программы и модульных тестов                                                                                            </w:t>
+        <w:t xml:space="preserve">формулировка задания, требования к программе, структура программы, типовые процессы в  программе, человеко-машинное взаимодействие, код программы и модульных тестов                                                                                                             </w:t>
+      </w:r>
+    </w:p>
+    <w:p>
+      <w:pPr>
+        <w:spacing w:after="0" w:line="240" w:lineRule="auto"/>
+      </w:pPr>
+    </w:p>
+    <w:p>
+      <w:pPr>
+        <w:spacing w:after="0" w:line="240" w:lineRule="auto"/>
+      </w:pPr>
+      <w:r>
+        <w:t xml:space="preserve">4. Перечень графического материала: </w:t>
+      </w:r>
+    </w:p>
+    <w:p>
+      <w:pPr>
+        <w:spacing w:after="0" w:line="240" w:lineRule="auto"/>
+      </w:pPr>
+      <w:r>
+        <w:t>____________________________________________________________________</w:t>
+      </w:r>
+    </w:p>
+    <w:p>
+      <w:pPr>
+        <w:spacing w:after="0" w:line="240" w:lineRule="auto"/>
+      </w:pPr>
+      <w:r>
+        <w:t>5. Дата выдачи задания «</w:t>
       </w:r>
       <w:r>
         <w:rPr>
           <w:u w:val="single"/>
         </w:rPr>
-        <w:t xml:space="preserve">                 </w:t>
+        <w:t>12</w:t>
+      </w:r>
+      <w:r>
+        <w:t>»</w:t>
+      </w:r>
+      <w:r>
+        <w:rPr>
+          <w:u w:val="single"/>
+        </w:rPr>
+        <w:t xml:space="preserve">  февраля  </w:t>
+      </w:r>
+      <w:r>
+        <w:t xml:space="preserve"> 20</w:t>
+      </w:r>
+      <w:r>
+        <w:rPr>
+          <w:u w:val="single"/>
+        </w:rPr>
+        <w:t>2</w:t>
+      </w:r>
+      <w:r>
+        <w:rPr>
+          <w:u w:val="single"/>
+        </w:rPr>
+        <w:t>2</w:t>
+      </w:r>
+      <w:r>
+        <w:t xml:space="preserve"> г.</w:t>
       </w:r>
     </w:p>
     <w:p>
@@ -626,79 +665,20 @@
         <w:spacing w:after="0" w:line="240" w:lineRule="auto"/>
       </w:pPr>
       <w:r>
-        <w:t xml:space="preserve">4. Перечень графического материала: </w:t>
+        <w:t>Руководитель проекта:  __________________   Литовкин Д.В.</w:t>
       </w:r>
     </w:p>
     <w:p>
       <w:pPr>
         <w:spacing w:after="0" w:line="240" w:lineRule="auto"/>
       </w:pPr>
-      <w:r>
-        <w:t>____________________________________________________________________</w:t>
-      </w:r>
     </w:p>
     <w:p>
       <w:pPr>
         <w:spacing w:after="0" w:line="240" w:lineRule="auto"/>
       </w:pPr>
       <w:r>
-        <w:t>5. Дата выдачи задания «</w:t>
-      </w:r>
-      <w:r>
-        <w:rPr>
-          <w:u w:val="single"/>
-        </w:rPr>
-        <w:t>12</w:t>
-      </w:r>
-      <w:r>
-        <w:t>»</w:t>
-      </w:r>
-      <w:r>
-        <w:rPr>
-          <w:u w:val="single"/>
-        </w:rPr>
-        <w:t xml:space="preserve">  февраля  </w:t>
-      </w:r>
-      <w:r>
-        <w:t xml:space="preserve"> 20</w:t>
-      </w:r>
-      <w:r>
-        <w:rPr>
-          <w:u w:val="single"/>
-        </w:rPr>
-        <w:t>21</w:t>
-      </w:r>
-      <w:r>
-        <w:t xml:space="preserve"> г.</w:t>
-      </w:r>
-    </w:p>
-    <w:p>
-      <w:pPr>
-        <w:spacing w:after="0" w:line="240" w:lineRule="auto"/>
-      </w:pPr>
-    </w:p>
-    <w:p>
-      <w:pPr>
-        <w:spacing w:after="0" w:line="240" w:lineRule="auto"/>
-      </w:pPr>
-      <w:r>
-        <w:t>Руководитель проекта:  __________________   Литовкин Д.В.</w:t>
-      </w:r>
-    </w:p>
-    <w:p>
-      <w:pPr>
-        <w:spacing w:after="0" w:line="240" w:lineRule="auto"/>
-      </w:pPr>
-    </w:p>
-    <w:p>
-      <w:pPr>
-        <w:spacing w:after="0" w:line="240" w:lineRule="auto"/>
-      </w:pPr>
-      <w:r>
-        <w:t>Задание принял к исполне</w:t>
-      </w:r>
-      <w:r>
-        <w:t>нию:    __________________    Шеху А.У.</w:t>
+        <w:t>Задание принял к исполнению:    __________________    Шеху А.У.</w:t>
       </w:r>
     </w:p>
     <w:p>
@@ -770,7 +750,7 @@
           <w:szCs w:val="28"/>
           <w:u w:val="single"/>
         </w:rPr>
-        <w:t>21</w:t>
+        <w:t>22</w:t>
       </w:r>
       <w:r>
         <w:rPr>
@@ -830,6 +810,7 @@
             </w:tabs>
             <w:rPr>
               <w:rFonts w:asciiTheme="minorHAnsi" w:eastAsiaTheme="minorEastAsia" w:hAnsiTheme="minorHAnsi" w:cstheme="minorBidi"/>
+              <w:noProof/>
               <w:sz w:val="22"/>
               <w:szCs w:val="22"/>
               <w:lang w:val="en-US" w:eastAsia="en-US"/>
@@ -847,16 +828,18 @@
           <w:r>
             <w:fldChar w:fldCharType="separate"/>
           </w:r>
-          <w:hyperlink w:anchor="_Toc96074541">
-            <w:r>
-              <w:rPr>
-                <w:webHidden/>
+          <w:hyperlink w:anchor="_Toc99064212" w:history="1">
+            <w:r>
+              <w:rPr>
+                <w:rStyle w:val="Hyperlink"/>
+                <w:noProof/>
               </w:rPr>
               <w:t>1.</w:t>
             </w:r>
             <w:r>
               <w:rPr>
                 <w:rFonts w:asciiTheme="minorHAnsi" w:eastAsiaTheme="minorEastAsia" w:hAnsiTheme="minorHAnsi" w:cstheme="minorBidi"/>
+                <w:noProof/>
                 <w:sz w:val="22"/>
                 <w:szCs w:val="22"/>
                 <w:lang w:val="en-US" w:eastAsia="en-US"/>
@@ -864,37 +847,56 @@
               <w:tab/>
             </w:r>
             <w:r>
+              <w:rPr>
+                <w:rStyle w:val="Hyperlink"/>
+                <w:noProof/>
+              </w:rPr>
               <w:t>Формулировка задания</w:t>
             </w:r>
             <w:r>
               <w:rPr>
+                <w:noProof/>
+                <w:webHidden/>
+              </w:rPr>
+              <w:tab/>
+            </w:r>
+            <w:r>
+              <w:rPr>
+                <w:noProof/>
                 <w:webHidden/>
               </w:rPr>
               <w:fldChar w:fldCharType="begin"/>
             </w:r>
             <w:r>
               <w:rPr>
-                <w:webHidden/>
-              </w:rPr>
-              <w:instrText>PAGEREF _Toc96074541 \h</w:instrText>
-            </w:r>
-            <w:r>
-              <w:rPr>
-                <w:webHidden/>
-              </w:rPr>
-            </w:r>
-            <w:r>
-              <w:rPr>
+                <w:noProof/>
+                <w:webHidden/>
+              </w:rPr>
+              <w:instrText xml:space="preserve"> PAGEREF _Toc99064212 \h </w:instrText>
+            </w:r>
+            <w:r>
+              <w:rPr>
+                <w:noProof/>
+                <w:webHidden/>
+              </w:rPr>
+            </w:r>
+            <w:r>
+              <w:rPr>
+                <w:noProof/>
                 <w:webHidden/>
               </w:rPr>
               <w:fldChar w:fldCharType="separate"/>
             </w:r>
             <w:r>
-              <w:tab/>
+              <w:rPr>
+                <w:noProof/>
+                <w:webHidden/>
+              </w:rPr>
               <w:t>4</w:t>
             </w:r>
             <w:r>
               <w:rPr>
+                <w:noProof/>
                 <w:webHidden/>
               </w:rPr>
               <w:fldChar w:fldCharType="end"/>
@@ -910,21 +912,24 @@
             </w:tabs>
             <w:rPr>
               <w:rFonts w:asciiTheme="minorHAnsi" w:eastAsiaTheme="minorEastAsia" w:hAnsiTheme="minorHAnsi" w:cstheme="minorBidi"/>
+              <w:noProof/>
               <w:sz w:val="22"/>
               <w:szCs w:val="22"/>
               <w:lang w:val="en-US" w:eastAsia="en-US"/>
             </w:rPr>
           </w:pPr>
-          <w:hyperlink w:anchor="_Toc96074542">
-            <w:r>
-              <w:rPr>
-                <w:webHidden/>
+          <w:hyperlink w:anchor="_Toc99064213" w:history="1">
+            <w:r>
+              <w:rPr>
+                <w:rStyle w:val="Hyperlink"/>
+                <w:noProof/>
               </w:rPr>
               <w:t>2.</w:t>
             </w:r>
             <w:r>
               <w:rPr>
                 <w:rFonts w:asciiTheme="minorHAnsi" w:eastAsiaTheme="minorEastAsia" w:hAnsiTheme="minorHAnsi" w:cstheme="minorBidi"/>
+                <w:noProof/>
                 <w:sz w:val="22"/>
                 <w:szCs w:val="22"/>
                 <w:lang w:val="en-US" w:eastAsia="en-US"/>
@@ -932,37 +937,56 @@
               <w:tab/>
             </w:r>
             <w:r>
+              <w:rPr>
+                <w:rStyle w:val="Hyperlink"/>
+                <w:noProof/>
+              </w:rPr>
               <w:t>Нефункциональные требования</w:t>
             </w:r>
             <w:r>
               <w:rPr>
+                <w:noProof/>
+                <w:webHidden/>
+              </w:rPr>
+              <w:tab/>
+            </w:r>
+            <w:r>
+              <w:rPr>
+                <w:noProof/>
                 <w:webHidden/>
               </w:rPr>
               <w:fldChar w:fldCharType="begin"/>
             </w:r>
             <w:r>
               <w:rPr>
-                <w:webHidden/>
-              </w:rPr>
-              <w:instrText>PAGEREF _Toc96074542 \h</w:instrText>
-            </w:r>
-            <w:r>
-              <w:rPr>
-                <w:webHidden/>
-              </w:rPr>
-            </w:r>
-            <w:r>
-              <w:rPr>
+                <w:noProof/>
+                <w:webHidden/>
+              </w:rPr>
+              <w:instrText xml:space="preserve"> PAGEREF _Toc99064213 \h </w:instrText>
+            </w:r>
+            <w:r>
+              <w:rPr>
+                <w:noProof/>
+                <w:webHidden/>
+              </w:rPr>
+            </w:r>
+            <w:r>
+              <w:rPr>
+                <w:noProof/>
                 <w:webHidden/>
               </w:rPr>
               <w:fldChar w:fldCharType="separate"/>
             </w:r>
             <w:r>
-              <w:tab/>
+              <w:rPr>
+                <w:noProof/>
+                <w:webHidden/>
+              </w:rPr>
               <w:t>4</w:t>
             </w:r>
             <w:r>
               <w:rPr>
+                <w:noProof/>
                 <w:webHidden/>
               </w:rPr>
               <w:fldChar w:fldCharType="end"/>
@@ -978,21 +1002,24 @@
             </w:tabs>
             <w:rPr>
               <w:rFonts w:asciiTheme="minorHAnsi" w:eastAsiaTheme="minorEastAsia" w:hAnsiTheme="minorHAnsi" w:cstheme="minorBidi"/>
+              <w:noProof/>
               <w:sz w:val="22"/>
               <w:szCs w:val="22"/>
               <w:lang w:val="en-US" w:eastAsia="en-US"/>
             </w:rPr>
           </w:pPr>
-          <w:hyperlink w:anchor="_Toc96074543">
-            <w:r>
-              <w:rPr>
-                <w:webHidden/>
+          <w:hyperlink w:anchor="_Toc99064214" w:history="1">
+            <w:r>
+              <w:rPr>
+                <w:rStyle w:val="Hyperlink"/>
+                <w:noProof/>
               </w:rPr>
               <w:t>3.</w:t>
             </w:r>
             <w:r>
               <w:rPr>
                 <w:rFonts w:asciiTheme="minorHAnsi" w:eastAsiaTheme="minorEastAsia" w:hAnsiTheme="minorHAnsi" w:cstheme="minorBidi"/>
+                <w:noProof/>
                 <w:sz w:val="22"/>
                 <w:szCs w:val="22"/>
                 <w:lang w:val="en-US" w:eastAsia="en-US"/>
@@ -1000,37 +1027,56 @@
               <w:tab/>
             </w:r>
             <w:r>
+              <w:rPr>
+                <w:rStyle w:val="Hyperlink"/>
+                <w:noProof/>
+              </w:rPr>
               <w:t>Первая итерация разработки</w:t>
             </w:r>
             <w:r>
               <w:rPr>
+                <w:noProof/>
+                <w:webHidden/>
+              </w:rPr>
+              <w:tab/>
+            </w:r>
+            <w:r>
+              <w:rPr>
+                <w:noProof/>
                 <w:webHidden/>
               </w:rPr>
               <w:fldChar w:fldCharType="begin"/>
             </w:r>
             <w:r>
               <w:rPr>
-                <w:webHidden/>
-              </w:rPr>
-              <w:instrText>PAGEREF _Toc96074543 \h</w:instrText>
-            </w:r>
-            <w:r>
-              <w:rPr>
-                <w:webHidden/>
-              </w:rPr>
-            </w:r>
-            <w:r>
-              <w:rPr>
+                <w:noProof/>
+                <w:webHidden/>
+              </w:rPr>
+              <w:instrText xml:space="preserve"> PAGEREF _Toc99064214 \h </w:instrText>
+            </w:r>
+            <w:r>
+              <w:rPr>
+                <w:noProof/>
+                <w:webHidden/>
+              </w:rPr>
+            </w:r>
+            <w:r>
+              <w:rPr>
+                <w:noProof/>
                 <w:webHidden/>
               </w:rPr>
               <w:fldChar w:fldCharType="separate"/>
             </w:r>
             <w:r>
-              <w:tab/>
-              <w:t>4</w:t>
-            </w:r>
-            <w:r>
-              <w:rPr>
+              <w:rPr>
+                <w:noProof/>
+                <w:webHidden/>
+              </w:rPr>
+              <w:t>5</w:t>
+            </w:r>
+            <w:r>
+              <w:rPr>
+                <w:noProof/>
                 <w:webHidden/>
               </w:rPr>
               <w:fldChar w:fldCharType="end"/>
@@ -1040,63 +1086,79 @@
         <w:p>
           <w:pPr>
             <w:pStyle w:val="TOC3"/>
-            <w:tabs>
-              <w:tab w:val="left" w:pos="1415"/>
-            </w:tabs>
-            <w:spacing w:after="0"/>
             <w:rPr>
               <w:rFonts w:asciiTheme="minorHAnsi" w:eastAsiaTheme="minorEastAsia" w:hAnsiTheme="minorHAnsi" w:cstheme="minorBidi"/>
+              <w:noProof/>
               <w:sz w:val="22"/>
               <w:lang w:val="en-US" w:eastAsia="en-US"/>
             </w:rPr>
           </w:pPr>
-          <w:hyperlink w:anchor="_Toc96074544">
-            <w:r>
-              <w:rPr>
-                <w:webHidden/>
-              </w:rPr>
-              <w:t>3.1.</w:t>
-            </w:r>
-            <w:r>
-              <w:rPr>
-                <w:rFonts w:asciiTheme="minorHAnsi" w:eastAsiaTheme="minorEastAsia" w:hAnsiTheme="minorHAnsi" w:cstheme="minorBidi"/>
-                <w:sz w:val="22"/>
-                <w:lang w:val="en-US" w:eastAsia="en-US"/>
+          <w:hyperlink w:anchor="_Toc99064215" w:history="1">
+            <w:r>
+              <w:rPr>
+                <w:rStyle w:val="Hyperlink"/>
+                <w:noProof/>
+              </w:rPr>
+              <w:t>3.1. Формулировка упрощённ</w:t>
+            </w:r>
+            <w:r>
+              <w:rPr>
+                <w:rStyle w:val="Hyperlink"/>
+                <w:noProof/>
+              </w:rPr>
+              <w:t>о</w:t>
+            </w:r>
+            <w:r>
+              <w:rPr>
+                <w:rStyle w:val="Hyperlink"/>
+                <w:noProof/>
+              </w:rPr>
+              <w:t>го варианта задания</w:t>
+            </w:r>
+            <w:r>
+              <w:rPr>
+                <w:noProof/>
+                <w:webHidden/>
               </w:rPr>
               <w:tab/>
             </w:r>
             <w:r>
-              <w:t>Формулировка упрощённого варианта задания</w:t>
-            </w:r>
-            <w:r>
-              <w:rPr>
+              <w:rPr>
+                <w:noProof/>
                 <w:webHidden/>
               </w:rPr>
               <w:fldChar w:fldCharType="begin"/>
             </w:r>
             <w:r>
               <w:rPr>
-                <w:webHidden/>
-              </w:rPr>
-              <w:instrText>PAGEREF _Toc96074544 \h</w:instrText>
-            </w:r>
-            <w:r>
-              <w:rPr>
-                <w:webHidden/>
-              </w:rPr>
-            </w:r>
-            <w:r>
-              <w:rPr>
+                <w:noProof/>
+                <w:webHidden/>
+              </w:rPr>
+              <w:instrText xml:space="preserve"> PAGEREF _Toc99064215 \h </w:instrText>
+            </w:r>
+            <w:r>
+              <w:rPr>
+                <w:noProof/>
+                <w:webHidden/>
+              </w:rPr>
+            </w:r>
+            <w:r>
+              <w:rPr>
+                <w:noProof/>
                 <w:webHidden/>
               </w:rPr>
               <w:fldChar w:fldCharType="separate"/>
             </w:r>
             <w:r>
-              <w:tab/>
-              <w:t>4</w:t>
-            </w:r>
-            <w:r>
-              <w:rPr>
+              <w:rPr>
+                <w:noProof/>
+                <w:webHidden/>
+              </w:rPr>
+              <w:t>5</w:t>
+            </w:r>
+            <w:r>
+              <w:rPr>
+                <w:noProof/>
                 <w:webHidden/>
               </w:rPr>
               <w:fldChar w:fldCharType="end"/>
@@ -1106,64 +1168,65 @@
         <w:p>
           <w:pPr>
             <w:pStyle w:val="TOC3"/>
-            <w:tabs>
-              <w:tab w:val="left" w:pos="1415"/>
-            </w:tabs>
-            <w:spacing w:after="0"/>
             <w:rPr>
               <w:rFonts w:asciiTheme="minorHAnsi" w:eastAsiaTheme="minorEastAsia" w:hAnsiTheme="minorHAnsi" w:cstheme="minorBidi"/>
+              <w:noProof/>
               <w:sz w:val="22"/>
               <w:lang w:val="en-US" w:eastAsia="en-US"/>
             </w:rPr>
           </w:pPr>
-          <w:hyperlink w:anchor="_Toc96074545">
-            <w:r>
-              <w:rPr>
-                <w:webHidden/>
-                <w:lang w:eastAsia="ru-RU"/>
-              </w:rPr>
-              <w:t>3.2.</w:t>
-            </w:r>
-            <w:r>
-              <w:rPr>
-                <w:rFonts w:asciiTheme="minorHAnsi" w:eastAsiaTheme="minorEastAsia" w:hAnsiTheme="minorHAnsi" w:cstheme="minorBidi"/>
-                <w:sz w:val="22"/>
-                <w:lang w:val="en-US" w:eastAsia="en-US"/>
+          <w:hyperlink w:anchor="_Toc99064216" w:history="1">
+            <w:r>
+              <w:rPr>
+                <w:rStyle w:val="Hyperlink"/>
+                <w:noProof/>
+              </w:rPr>
+              <w:t>3.2. Функциональные требования (сценарии)</w:t>
+            </w:r>
+            <w:r>
+              <w:rPr>
+                <w:noProof/>
+                <w:webHidden/>
               </w:rPr>
               <w:tab/>
             </w:r>
             <w:r>
-              <w:t>Функциональные требования (сценарии)</w:t>
-            </w:r>
-            <w:r>
-              <w:rPr>
+              <w:rPr>
+                <w:noProof/>
                 <w:webHidden/>
               </w:rPr>
               <w:fldChar w:fldCharType="begin"/>
             </w:r>
             <w:r>
               <w:rPr>
-                <w:webHidden/>
-              </w:rPr>
-              <w:instrText>PAGEREF _Toc96074545 \h</w:instrText>
-            </w:r>
-            <w:r>
-              <w:rPr>
-                <w:webHidden/>
-              </w:rPr>
-            </w:r>
-            <w:r>
-              <w:rPr>
+                <w:noProof/>
+                <w:webHidden/>
+              </w:rPr>
+              <w:instrText xml:space="preserve"> PAGEREF _Toc99064216 \h </w:instrText>
+            </w:r>
+            <w:r>
+              <w:rPr>
+                <w:noProof/>
+                <w:webHidden/>
+              </w:rPr>
+            </w:r>
+            <w:r>
+              <w:rPr>
+                <w:noProof/>
                 <w:webHidden/>
               </w:rPr>
               <w:fldChar w:fldCharType="separate"/>
             </w:r>
             <w:r>
-              <w:tab/>
-              <w:t>4</w:t>
-            </w:r>
-            <w:r>
-              <w:rPr>
+              <w:rPr>
+                <w:noProof/>
+                <w:webHidden/>
+              </w:rPr>
+              <w:t>5</w:t>
+            </w:r>
+            <w:r>
+              <w:rPr>
+                <w:noProof/>
                 <w:webHidden/>
               </w:rPr>
               <w:fldChar w:fldCharType="end"/>
@@ -1173,63 +1236,925 @@
         <w:p>
           <w:pPr>
             <w:pStyle w:val="TOC3"/>
-            <w:tabs>
-              <w:tab w:val="left" w:pos="1415"/>
-            </w:tabs>
-            <w:spacing w:after="0"/>
             <w:rPr>
               <w:rFonts w:asciiTheme="minorHAnsi" w:eastAsiaTheme="minorEastAsia" w:hAnsiTheme="minorHAnsi" w:cstheme="minorBidi"/>
+              <w:noProof/>
               <w:sz w:val="22"/>
               <w:lang w:val="en-US" w:eastAsia="en-US"/>
             </w:rPr>
           </w:pPr>
-          <w:hyperlink w:anchor="_Toc96074546">
-            <w:r>
-              <w:rPr>
-                <w:webHidden/>
-              </w:rPr>
-              <w:t>3.3.</w:t>
+          <w:hyperlink w:anchor="_Toc99064217" w:history="1">
+            <w:r>
+              <w:rPr>
+                <w:rStyle w:val="Hyperlink"/>
+                <w:noProof/>
+              </w:rPr>
+              <w:t>3.3. Словарь предметной области</w:t>
+            </w:r>
+            <w:r>
+              <w:rPr>
+                <w:noProof/>
+                <w:webHidden/>
+              </w:rPr>
+              <w:tab/>
+            </w:r>
+            <w:r>
+              <w:rPr>
+                <w:noProof/>
+                <w:webHidden/>
+              </w:rPr>
+              <w:fldChar w:fldCharType="begin"/>
+            </w:r>
+            <w:r>
+              <w:rPr>
+                <w:noProof/>
+                <w:webHidden/>
+              </w:rPr>
+              <w:instrText xml:space="preserve"> PAGEREF _Toc99064217 \h </w:instrText>
+            </w:r>
+            <w:r>
+              <w:rPr>
+                <w:noProof/>
+                <w:webHidden/>
+              </w:rPr>
+            </w:r>
+            <w:r>
+              <w:rPr>
+                <w:noProof/>
+                <w:webHidden/>
+              </w:rPr>
+              <w:fldChar w:fldCharType="separate"/>
+            </w:r>
+            <w:r>
+              <w:rPr>
+                <w:noProof/>
+                <w:webHidden/>
+              </w:rPr>
+              <w:t>11</w:t>
+            </w:r>
+            <w:r>
+              <w:rPr>
+                <w:noProof/>
+                <w:webHidden/>
+              </w:rPr>
+              <w:fldChar w:fldCharType="end"/>
+            </w:r>
+          </w:hyperlink>
+        </w:p>
+        <w:p>
+          <w:pPr>
+            <w:pStyle w:val="TOC3"/>
+            <w:rPr>
+              <w:rFonts w:asciiTheme="minorHAnsi" w:eastAsiaTheme="minorEastAsia" w:hAnsiTheme="minorHAnsi" w:cstheme="minorBidi"/>
+              <w:noProof/>
+              <w:sz w:val="22"/>
+              <w:lang w:val="en-US" w:eastAsia="en-US"/>
+            </w:rPr>
+          </w:pPr>
+          <w:hyperlink w:anchor="_Toc99064218" w:history="1">
+            <w:r>
+              <w:rPr>
+                <w:rStyle w:val="Hyperlink"/>
+                <w:noProof/>
+              </w:rPr>
+              <w:t>3.4. Структура программы на уровне классов</w:t>
+            </w:r>
+            <w:r>
+              <w:rPr>
+                <w:noProof/>
+                <w:webHidden/>
+              </w:rPr>
+              <w:tab/>
+            </w:r>
+            <w:r>
+              <w:rPr>
+                <w:noProof/>
+                <w:webHidden/>
+              </w:rPr>
+              <w:fldChar w:fldCharType="begin"/>
+            </w:r>
+            <w:r>
+              <w:rPr>
+                <w:noProof/>
+                <w:webHidden/>
+              </w:rPr>
+              <w:instrText xml:space="preserve"> PAGEREF _Toc99064218 \h </w:instrText>
+            </w:r>
+            <w:r>
+              <w:rPr>
+                <w:noProof/>
+                <w:webHidden/>
+              </w:rPr>
+            </w:r>
+            <w:r>
+              <w:rPr>
+                <w:noProof/>
+                <w:webHidden/>
+              </w:rPr>
+              <w:fldChar w:fldCharType="separate"/>
+            </w:r>
+            <w:r>
+              <w:rPr>
+                <w:noProof/>
+                <w:webHidden/>
+              </w:rPr>
+              <w:t>11</w:t>
+            </w:r>
+            <w:r>
+              <w:rPr>
+                <w:noProof/>
+                <w:webHidden/>
+              </w:rPr>
+              <w:fldChar w:fldCharType="end"/>
+            </w:r>
+          </w:hyperlink>
+        </w:p>
+        <w:p>
+          <w:pPr>
+            <w:pStyle w:val="TOC3"/>
+            <w:rPr>
+              <w:rFonts w:asciiTheme="minorHAnsi" w:eastAsiaTheme="minorEastAsia" w:hAnsiTheme="minorHAnsi" w:cstheme="minorBidi"/>
+              <w:noProof/>
+              <w:sz w:val="22"/>
+              <w:lang w:val="en-US" w:eastAsia="en-US"/>
+            </w:rPr>
+          </w:pPr>
+          <w:hyperlink w:anchor="_Toc99064219" w:history="1">
+            <w:r>
+              <w:rPr>
+                <w:rStyle w:val="Hyperlink"/>
+                <w:noProof/>
+              </w:rPr>
+              <w:t>3.5. Типовые процессы в программе</w:t>
+            </w:r>
+            <w:r>
+              <w:rPr>
+                <w:noProof/>
+                <w:webHidden/>
+              </w:rPr>
+              <w:tab/>
+            </w:r>
+            <w:r>
+              <w:rPr>
+                <w:noProof/>
+                <w:webHidden/>
+              </w:rPr>
+              <w:fldChar w:fldCharType="begin"/>
+            </w:r>
+            <w:r>
+              <w:rPr>
+                <w:noProof/>
+                <w:webHidden/>
+              </w:rPr>
+              <w:instrText xml:space="preserve"> PAGEREF _Toc99064219 \h </w:instrText>
+            </w:r>
+            <w:r>
+              <w:rPr>
+                <w:noProof/>
+                <w:webHidden/>
+              </w:rPr>
+            </w:r>
+            <w:r>
+              <w:rPr>
+                <w:noProof/>
+                <w:webHidden/>
+              </w:rPr>
+              <w:fldChar w:fldCharType="separate"/>
+            </w:r>
+            <w:r>
+              <w:rPr>
+                <w:noProof/>
+                <w:webHidden/>
+              </w:rPr>
+              <w:t>11</w:t>
+            </w:r>
+            <w:r>
+              <w:rPr>
+                <w:noProof/>
+                <w:webHidden/>
+              </w:rPr>
+              <w:fldChar w:fldCharType="end"/>
+            </w:r>
+          </w:hyperlink>
+        </w:p>
+        <w:p>
+          <w:pPr>
+            <w:pStyle w:val="TOC3"/>
+            <w:rPr>
+              <w:rFonts w:asciiTheme="minorHAnsi" w:eastAsiaTheme="minorEastAsia" w:hAnsiTheme="minorHAnsi" w:cstheme="minorBidi"/>
+              <w:noProof/>
+              <w:sz w:val="22"/>
+              <w:lang w:val="en-US" w:eastAsia="en-US"/>
+            </w:rPr>
+          </w:pPr>
+          <w:hyperlink w:anchor="_Toc99064220" w:history="1">
+            <w:r>
+              <w:rPr>
+                <w:rStyle w:val="Hyperlink"/>
+                <w:noProof/>
+              </w:rPr>
+              <w:t>3.6. Человеко-машинное взаимодействие</w:t>
+            </w:r>
+            <w:r>
+              <w:rPr>
+                <w:noProof/>
+                <w:webHidden/>
+              </w:rPr>
+              <w:tab/>
+            </w:r>
+            <w:r>
+              <w:rPr>
+                <w:noProof/>
+                <w:webHidden/>
+              </w:rPr>
+              <w:fldChar w:fldCharType="begin"/>
+            </w:r>
+            <w:r>
+              <w:rPr>
+                <w:noProof/>
+                <w:webHidden/>
+              </w:rPr>
+              <w:instrText xml:space="preserve"> PAGEREF _Toc99064220 \h </w:instrText>
+            </w:r>
+            <w:r>
+              <w:rPr>
+                <w:noProof/>
+                <w:webHidden/>
+              </w:rPr>
+            </w:r>
+            <w:r>
+              <w:rPr>
+                <w:noProof/>
+                <w:webHidden/>
+              </w:rPr>
+              <w:fldChar w:fldCharType="separate"/>
+            </w:r>
+            <w:r>
+              <w:rPr>
+                <w:noProof/>
+                <w:webHidden/>
+              </w:rPr>
+              <w:t>11</w:t>
+            </w:r>
+            <w:r>
+              <w:rPr>
+                <w:noProof/>
+                <w:webHidden/>
+              </w:rPr>
+              <w:fldChar w:fldCharType="end"/>
+            </w:r>
+          </w:hyperlink>
+        </w:p>
+        <w:p>
+          <w:pPr>
+            <w:pStyle w:val="TOC3"/>
+            <w:rPr>
+              <w:rFonts w:asciiTheme="minorHAnsi" w:eastAsiaTheme="minorEastAsia" w:hAnsiTheme="minorHAnsi" w:cstheme="minorBidi"/>
+              <w:noProof/>
+              <w:sz w:val="22"/>
+              <w:lang w:val="en-US" w:eastAsia="en-US"/>
+            </w:rPr>
+          </w:pPr>
+          <w:hyperlink w:anchor="_Toc99064221" w:history="1">
+            <w:r>
+              <w:rPr>
+                <w:rStyle w:val="Hyperlink"/>
+                <w:noProof/>
+              </w:rPr>
+              <w:t>3.7. Реализация ключевых классов</w:t>
+            </w:r>
+            <w:r>
+              <w:rPr>
+                <w:noProof/>
+                <w:webHidden/>
+              </w:rPr>
+              <w:tab/>
+            </w:r>
+            <w:r>
+              <w:rPr>
+                <w:noProof/>
+                <w:webHidden/>
+              </w:rPr>
+              <w:fldChar w:fldCharType="begin"/>
+            </w:r>
+            <w:r>
+              <w:rPr>
+                <w:noProof/>
+                <w:webHidden/>
+              </w:rPr>
+              <w:instrText xml:space="preserve"> PAGEREF _Toc99064221 \h </w:instrText>
+            </w:r>
+            <w:r>
+              <w:rPr>
+                <w:noProof/>
+                <w:webHidden/>
+              </w:rPr>
+            </w:r>
+            <w:r>
+              <w:rPr>
+                <w:noProof/>
+                <w:webHidden/>
+              </w:rPr>
+              <w:fldChar w:fldCharType="separate"/>
+            </w:r>
+            <w:r>
+              <w:rPr>
+                <w:noProof/>
+                <w:webHidden/>
+              </w:rPr>
+              <w:t>11</w:t>
+            </w:r>
+            <w:r>
+              <w:rPr>
+                <w:noProof/>
+                <w:webHidden/>
+              </w:rPr>
+              <w:fldChar w:fldCharType="end"/>
+            </w:r>
+          </w:hyperlink>
+        </w:p>
+        <w:p>
+          <w:pPr>
+            <w:pStyle w:val="TOC1"/>
+            <w:tabs>
+              <w:tab w:val="left" w:pos="566"/>
+              <w:tab w:val="right" w:leader="dot" w:pos="9645"/>
+            </w:tabs>
+            <w:rPr>
+              <w:rFonts w:asciiTheme="minorHAnsi" w:eastAsiaTheme="minorEastAsia" w:hAnsiTheme="minorHAnsi" w:cstheme="minorBidi"/>
+              <w:noProof/>
+              <w:sz w:val="22"/>
+              <w:szCs w:val="22"/>
+              <w:lang w:val="en-US" w:eastAsia="en-US"/>
+            </w:rPr>
+          </w:pPr>
+          <w:hyperlink w:anchor="_Toc99064222" w:history="1">
+            <w:r>
+              <w:rPr>
+                <w:rStyle w:val="Hyperlink"/>
+                <w:noProof/>
+              </w:rPr>
+              <w:t>4.</w:t>
             </w:r>
             <w:r>
               <w:rPr>
                 <w:rFonts w:asciiTheme="minorHAnsi" w:eastAsiaTheme="minorEastAsia" w:hAnsiTheme="minorHAnsi" w:cstheme="minorBidi"/>
+                <w:noProof/>
                 <w:sz w:val="22"/>
+                <w:szCs w:val="22"/>
                 <w:lang w:val="en-US" w:eastAsia="en-US"/>
               </w:rPr>
               <w:tab/>
             </w:r>
             <w:r>
-              <w:t>Словарь предметной области</w:t>
-            </w:r>
-            <w:r>
-              <w:rPr>
+              <w:rPr>
+                <w:rStyle w:val="Hyperlink"/>
+                <w:noProof/>
+              </w:rPr>
+              <w:t>Вторая итерация разработки</w:t>
+            </w:r>
+            <w:r>
+              <w:rPr>
+                <w:noProof/>
+                <w:webHidden/>
+              </w:rPr>
+              <w:tab/>
+            </w:r>
+            <w:r>
+              <w:rPr>
+                <w:noProof/>
                 <w:webHidden/>
               </w:rPr>
               <w:fldChar w:fldCharType="begin"/>
             </w:r>
             <w:r>
               <w:rPr>
-                <w:webHidden/>
-              </w:rPr>
-              <w:instrText>PAGEREF _Toc96074546 \h</w:instrText>
-            </w:r>
-            <w:r>
-              <w:rPr>
-                <w:webHidden/>
-              </w:rPr>
-            </w:r>
-            <w:r>
-              <w:rPr>
+                <w:noProof/>
+                <w:webHidden/>
+              </w:rPr>
+              <w:instrText xml:space="preserve"> PAGEREF _Toc99064222 \h </w:instrText>
+            </w:r>
+            <w:r>
+              <w:rPr>
+                <w:noProof/>
+                <w:webHidden/>
+              </w:rPr>
+            </w:r>
+            <w:r>
+              <w:rPr>
+                <w:noProof/>
                 <w:webHidden/>
               </w:rPr>
               <w:fldChar w:fldCharType="separate"/>
             </w:r>
             <w:r>
+              <w:rPr>
+                <w:noProof/>
+                <w:webHidden/>
+              </w:rPr>
+              <w:t>11</w:t>
+            </w:r>
+            <w:r>
+              <w:rPr>
+                <w:noProof/>
+                <w:webHidden/>
+              </w:rPr>
+              <w:fldChar w:fldCharType="end"/>
+            </w:r>
+          </w:hyperlink>
+        </w:p>
+        <w:p>
+          <w:pPr>
+            <w:pStyle w:val="TOC3"/>
+            <w:rPr>
+              <w:rFonts w:asciiTheme="minorHAnsi" w:eastAsiaTheme="minorEastAsia" w:hAnsiTheme="minorHAnsi" w:cstheme="minorBidi"/>
+              <w:noProof/>
+              <w:sz w:val="22"/>
+              <w:lang w:val="en-US" w:eastAsia="en-US"/>
+            </w:rPr>
+          </w:pPr>
+          <w:hyperlink w:anchor="_Toc99064223" w:history="1">
+            <w:r>
+              <w:rPr>
+                <w:rStyle w:val="Hyperlink"/>
+                <w:noProof/>
+              </w:rPr>
+              <w:t>4.1. Функциональные требования (сценарии)</w:t>
+            </w:r>
+            <w:r>
+              <w:rPr>
+                <w:noProof/>
+                <w:webHidden/>
+              </w:rPr>
               <w:tab/>
-              <w:t>4</w:t>
-            </w:r>
-            <w:r>
-              <w:rPr>
+            </w:r>
+            <w:r>
+              <w:rPr>
+                <w:noProof/>
+                <w:webHidden/>
+              </w:rPr>
+              <w:fldChar w:fldCharType="begin"/>
+            </w:r>
+            <w:r>
+              <w:rPr>
+                <w:noProof/>
+                <w:webHidden/>
+              </w:rPr>
+              <w:instrText xml:space="preserve"> PAGEREF _Toc99064223 \h </w:instrText>
+            </w:r>
+            <w:r>
+              <w:rPr>
+                <w:noProof/>
+                <w:webHidden/>
+              </w:rPr>
+            </w:r>
+            <w:r>
+              <w:rPr>
+                <w:noProof/>
+                <w:webHidden/>
+              </w:rPr>
+              <w:fldChar w:fldCharType="separate"/>
+            </w:r>
+            <w:r>
+              <w:rPr>
+                <w:noProof/>
+                <w:webHidden/>
+              </w:rPr>
+              <w:t>11</w:t>
+            </w:r>
+            <w:r>
+              <w:rPr>
+                <w:noProof/>
+                <w:webHidden/>
+              </w:rPr>
+              <w:fldChar w:fldCharType="end"/>
+            </w:r>
+          </w:hyperlink>
+        </w:p>
+        <w:p>
+          <w:pPr>
+            <w:pStyle w:val="TOC3"/>
+            <w:rPr>
+              <w:rFonts w:asciiTheme="minorHAnsi" w:eastAsiaTheme="minorEastAsia" w:hAnsiTheme="minorHAnsi" w:cstheme="minorBidi"/>
+              <w:noProof/>
+              <w:sz w:val="22"/>
+              <w:lang w:val="en-US" w:eastAsia="en-US"/>
+            </w:rPr>
+          </w:pPr>
+          <w:hyperlink w:anchor="_Toc99064224" w:history="1">
+            <w:r>
+              <w:rPr>
+                <w:rStyle w:val="Hyperlink"/>
+                <w:noProof/>
+              </w:rPr>
+              <w:t>4.2. Словарь предметной области</w:t>
+            </w:r>
+            <w:r>
+              <w:rPr>
+                <w:noProof/>
+                <w:webHidden/>
+              </w:rPr>
+              <w:tab/>
+            </w:r>
+            <w:r>
+              <w:rPr>
+                <w:noProof/>
+                <w:webHidden/>
+              </w:rPr>
+              <w:fldChar w:fldCharType="begin"/>
+            </w:r>
+            <w:r>
+              <w:rPr>
+                <w:noProof/>
+                <w:webHidden/>
+              </w:rPr>
+              <w:instrText xml:space="preserve"> PAGEREF _Toc99064224 \h </w:instrText>
+            </w:r>
+            <w:r>
+              <w:rPr>
+                <w:noProof/>
+                <w:webHidden/>
+              </w:rPr>
+            </w:r>
+            <w:r>
+              <w:rPr>
+                <w:noProof/>
+                <w:webHidden/>
+              </w:rPr>
+              <w:fldChar w:fldCharType="separate"/>
+            </w:r>
+            <w:r>
+              <w:rPr>
+                <w:noProof/>
+                <w:webHidden/>
+              </w:rPr>
+              <w:t>11</w:t>
+            </w:r>
+            <w:r>
+              <w:rPr>
+                <w:noProof/>
+                <w:webHidden/>
+              </w:rPr>
+              <w:fldChar w:fldCharType="end"/>
+            </w:r>
+          </w:hyperlink>
+        </w:p>
+        <w:p>
+          <w:pPr>
+            <w:pStyle w:val="TOC3"/>
+            <w:rPr>
+              <w:rFonts w:asciiTheme="minorHAnsi" w:eastAsiaTheme="minorEastAsia" w:hAnsiTheme="minorHAnsi" w:cstheme="minorBidi"/>
+              <w:noProof/>
+              <w:sz w:val="22"/>
+              <w:lang w:val="en-US" w:eastAsia="en-US"/>
+            </w:rPr>
+          </w:pPr>
+          <w:hyperlink w:anchor="_Toc99064225" w:history="1">
+            <w:r>
+              <w:rPr>
+                <w:rStyle w:val="Hyperlink"/>
+                <w:noProof/>
+              </w:rPr>
+              <w:t>4.3. Структура программы на уровне классов</w:t>
+            </w:r>
+            <w:r>
+              <w:rPr>
+                <w:noProof/>
+                <w:webHidden/>
+              </w:rPr>
+              <w:tab/>
+            </w:r>
+            <w:r>
+              <w:rPr>
+                <w:noProof/>
+                <w:webHidden/>
+              </w:rPr>
+              <w:fldChar w:fldCharType="begin"/>
+            </w:r>
+            <w:r>
+              <w:rPr>
+                <w:noProof/>
+                <w:webHidden/>
+              </w:rPr>
+              <w:instrText xml:space="preserve"> PAGEREF _Toc99064225 \h </w:instrText>
+            </w:r>
+            <w:r>
+              <w:rPr>
+                <w:noProof/>
+                <w:webHidden/>
+              </w:rPr>
+            </w:r>
+            <w:r>
+              <w:rPr>
+                <w:noProof/>
+                <w:webHidden/>
+              </w:rPr>
+              <w:fldChar w:fldCharType="separate"/>
+            </w:r>
+            <w:r>
+              <w:rPr>
+                <w:noProof/>
+                <w:webHidden/>
+              </w:rPr>
+              <w:t>11</w:t>
+            </w:r>
+            <w:r>
+              <w:rPr>
+                <w:noProof/>
+                <w:webHidden/>
+              </w:rPr>
+              <w:fldChar w:fldCharType="end"/>
+            </w:r>
+          </w:hyperlink>
+        </w:p>
+        <w:p>
+          <w:pPr>
+            <w:pStyle w:val="TOC3"/>
+            <w:rPr>
+              <w:rFonts w:asciiTheme="minorHAnsi" w:eastAsiaTheme="minorEastAsia" w:hAnsiTheme="minorHAnsi" w:cstheme="minorBidi"/>
+              <w:noProof/>
+              <w:sz w:val="22"/>
+              <w:lang w:val="en-US" w:eastAsia="en-US"/>
+            </w:rPr>
+          </w:pPr>
+          <w:hyperlink w:anchor="_Toc99064226" w:history="1">
+            <w:r>
+              <w:rPr>
+                <w:rStyle w:val="Hyperlink"/>
+                <w:noProof/>
+              </w:rPr>
+              <w:t>4.4. Типовые процессы в программе</w:t>
+            </w:r>
+            <w:r>
+              <w:rPr>
+                <w:noProof/>
+                <w:webHidden/>
+              </w:rPr>
+              <w:tab/>
+            </w:r>
+            <w:r>
+              <w:rPr>
+                <w:noProof/>
+                <w:webHidden/>
+              </w:rPr>
+              <w:fldChar w:fldCharType="begin"/>
+            </w:r>
+            <w:r>
+              <w:rPr>
+                <w:noProof/>
+                <w:webHidden/>
+              </w:rPr>
+              <w:instrText xml:space="preserve"> PAGEREF _Toc99064226 \h </w:instrText>
+            </w:r>
+            <w:r>
+              <w:rPr>
+                <w:noProof/>
+                <w:webHidden/>
+              </w:rPr>
+            </w:r>
+            <w:r>
+              <w:rPr>
+                <w:noProof/>
+                <w:webHidden/>
+              </w:rPr>
+              <w:fldChar w:fldCharType="separate"/>
+            </w:r>
+            <w:r>
+              <w:rPr>
+                <w:noProof/>
+                <w:webHidden/>
+              </w:rPr>
+              <w:t>11</w:t>
+            </w:r>
+            <w:r>
+              <w:rPr>
+                <w:noProof/>
+                <w:webHidden/>
+              </w:rPr>
+              <w:fldChar w:fldCharType="end"/>
+            </w:r>
+          </w:hyperlink>
+        </w:p>
+        <w:p>
+          <w:pPr>
+            <w:pStyle w:val="TOC3"/>
+            <w:rPr>
+              <w:rFonts w:asciiTheme="minorHAnsi" w:eastAsiaTheme="minorEastAsia" w:hAnsiTheme="minorHAnsi" w:cstheme="minorBidi"/>
+              <w:noProof/>
+              <w:sz w:val="22"/>
+              <w:lang w:val="en-US" w:eastAsia="en-US"/>
+            </w:rPr>
+          </w:pPr>
+          <w:hyperlink w:anchor="_Toc99064227" w:history="1">
+            <w:r>
+              <w:rPr>
+                <w:rStyle w:val="Hyperlink"/>
+                <w:noProof/>
+              </w:rPr>
+              <w:t>4.5. Человеко-машинное взаимодействие</w:t>
+            </w:r>
+            <w:r>
+              <w:rPr>
+                <w:noProof/>
+                <w:webHidden/>
+              </w:rPr>
+              <w:tab/>
+            </w:r>
+            <w:r>
+              <w:rPr>
+                <w:noProof/>
+                <w:webHidden/>
+              </w:rPr>
+              <w:fldChar w:fldCharType="begin"/>
+            </w:r>
+            <w:r>
+              <w:rPr>
+                <w:noProof/>
+                <w:webHidden/>
+              </w:rPr>
+              <w:instrText xml:space="preserve"> PAGEREF _Toc99064227 \h </w:instrText>
+            </w:r>
+            <w:r>
+              <w:rPr>
+                <w:noProof/>
+                <w:webHidden/>
+              </w:rPr>
+            </w:r>
+            <w:r>
+              <w:rPr>
+                <w:noProof/>
+                <w:webHidden/>
+              </w:rPr>
+              <w:fldChar w:fldCharType="separate"/>
+            </w:r>
+            <w:r>
+              <w:rPr>
+                <w:noProof/>
+                <w:webHidden/>
+              </w:rPr>
+              <w:t>11</w:t>
+            </w:r>
+            <w:r>
+              <w:rPr>
+                <w:noProof/>
+                <w:webHidden/>
+              </w:rPr>
+              <w:fldChar w:fldCharType="end"/>
+            </w:r>
+          </w:hyperlink>
+        </w:p>
+        <w:p>
+          <w:pPr>
+            <w:pStyle w:val="TOC3"/>
+            <w:rPr>
+              <w:rFonts w:asciiTheme="minorHAnsi" w:eastAsiaTheme="minorEastAsia" w:hAnsiTheme="minorHAnsi" w:cstheme="minorBidi"/>
+              <w:noProof/>
+              <w:sz w:val="22"/>
+              <w:lang w:val="en-US" w:eastAsia="en-US"/>
+            </w:rPr>
+          </w:pPr>
+          <w:hyperlink w:anchor="_Toc99064228" w:history="1">
+            <w:r>
+              <w:rPr>
+                <w:rStyle w:val="Hyperlink"/>
+                <w:noProof/>
+              </w:rPr>
+              <w:t>4.6. Реализация ключевых классов</w:t>
+            </w:r>
+            <w:r>
+              <w:rPr>
+                <w:noProof/>
+                <w:webHidden/>
+              </w:rPr>
+              <w:tab/>
+            </w:r>
+            <w:r>
+              <w:rPr>
+                <w:noProof/>
+                <w:webHidden/>
+              </w:rPr>
+              <w:fldChar w:fldCharType="begin"/>
+            </w:r>
+            <w:r>
+              <w:rPr>
+                <w:noProof/>
+                <w:webHidden/>
+              </w:rPr>
+              <w:instrText xml:space="preserve"> PAGEREF _Toc99064228 \h </w:instrText>
+            </w:r>
+            <w:r>
+              <w:rPr>
+                <w:noProof/>
+                <w:webHidden/>
+              </w:rPr>
+            </w:r>
+            <w:r>
+              <w:rPr>
+                <w:noProof/>
+                <w:webHidden/>
+              </w:rPr>
+              <w:fldChar w:fldCharType="separate"/>
+            </w:r>
+            <w:r>
+              <w:rPr>
+                <w:noProof/>
+                <w:webHidden/>
+              </w:rPr>
+              <w:t>11</w:t>
+            </w:r>
+            <w:r>
+              <w:rPr>
+                <w:noProof/>
+                <w:webHidden/>
+              </w:rPr>
+              <w:fldChar w:fldCharType="end"/>
+            </w:r>
+          </w:hyperlink>
+        </w:p>
+        <w:p>
+          <w:pPr>
+            <w:pStyle w:val="TOC1"/>
+            <w:tabs>
+              <w:tab w:val="left" w:pos="566"/>
+              <w:tab w:val="right" w:leader="dot" w:pos="9645"/>
+            </w:tabs>
+            <w:rPr>
+              <w:rFonts w:asciiTheme="minorHAnsi" w:eastAsiaTheme="minorEastAsia" w:hAnsiTheme="minorHAnsi" w:cstheme="minorBidi"/>
+              <w:noProof/>
+              <w:sz w:val="22"/>
+              <w:szCs w:val="22"/>
+              <w:lang w:val="en-US" w:eastAsia="en-US"/>
+            </w:rPr>
+          </w:pPr>
+          <w:hyperlink w:anchor="_Toc99064229" w:history="1">
+            <w:r>
+              <w:rPr>
+                <w:rStyle w:val="Hyperlink"/>
+                <w:noProof/>
+              </w:rPr>
+              <w:t>5.</w:t>
+            </w:r>
+            <w:r>
+              <w:rPr>
+                <w:rFonts w:asciiTheme="minorHAnsi" w:eastAsiaTheme="minorEastAsia" w:hAnsiTheme="minorHAnsi" w:cstheme="minorBidi"/>
+                <w:noProof/>
+                <w:sz w:val="22"/>
+                <w:szCs w:val="22"/>
+                <w:lang w:val="en-US" w:eastAsia="en-US"/>
+              </w:rPr>
+              <w:tab/>
+            </w:r>
+            <w:r>
+              <w:rPr>
+                <w:rStyle w:val="Hyperlink"/>
+                <w:noProof/>
+              </w:rPr>
+              <w:t>Список использованной литературы и других источников</w:t>
+            </w:r>
+            <w:r>
+              <w:rPr>
+                <w:noProof/>
+                <w:webHidden/>
+              </w:rPr>
+              <w:tab/>
+            </w:r>
+            <w:r>
+              <w:rPr>
+                <w:noProof/>
+                <w:webHidden/>
+              </w:rPr>
+              <w:fldChar w:fldCharType="begin"/>
+            </w:r>
+            <w:r>
+              <w:rPr>
+                <w:noProof/>
+                <w:webHidden/>
+              </w:rPr>
+              <w:instrText xml:space="preserve"> PAGEREF _Toc99064229 \h </w:instrText>
+            </w:r>
+            <w:r>
+              <w:rPr>
+                <w:noProof/>
+                <w:webHidden/>
+              </w:rPr>
+            </w:r>
+            <w:r>
+              <w:rPr>
+                <w:noProof/>
+                <w:webHidden/>
+              </w:rPr>
+              <w:fldChar w:fldCharType="separate"/>
+            </w:r>
+            <w:r>
+              <w:rPr>
+                <w:noProof/>
+                <w:webHidden/>
+              </w:rPr>
+              <w:t>11</w:t>
+            </w:r>
+            <w:r>
+              <w:rPr>
+                <w:noProof/>
                 <w:webHidden/>
               </w:rPr>
               <w:fldChar w:fldCharType="end"/>
@@ -1245,44 +2170,20 @@
     </w:sdt>
     <w:p>
       <w:pPr>
-        <w:suppressAutoHyphens w:val="0"/>
-        <w:rPr>
-          <w:rFonts w:eastAsia="Times New Roman" w:cs="Times New Roman"/>
-          <w:color w:val="000000"/>
-          <w:szCs w:val="28"/>
-        </w:rPr>
+        <w:spacing w:after="0" w:line="240" w:lineRule="auto"/>
       </w:pPr>
       <w:r>
         <w:br w:type="page"/>
       </w:r>
-    </w:p>
-    <w:p>
-      <w:pPr>
-        <w:suppressAutoHyphens w:val="0"/>
-        <w:rPr>
-          <w:rFonts w:eastAsia="Times New Roman" w:cs="Times New Roman"/>
-          <w:color w:val="000000"/>
-          <w:szCs w:val="28"/>
-        </w:rPr>
-      </w:pPr>
-    </w:p>
-    <w:p>
-      <w:pPr>
-        <w:suppressAutoHyphens w:val="0"/>
-        <w:rPr>
-          <w:rFonts w:eastAsia="Times New Roman" w:cs="Times New Roman"/>
-          <w:color w:val="000000"/>
-          <w:szCs w:val="28"/>
-        </w:rPr>
-      </w:pPr>
     </w:p>
     <w:p>
       <w:pPr>
         <w:pStyle w:val="Heading1"/>
         <w:ind w:left="0" w:firstLine="709"/>
       </w:pPr>
-      <w:bookmarkStart w:id="0" w:name="_Toc96074541"/>
-      <w:r>
+      <w:bookmarkStart w:id="0" w:name="_Toc99064212"/>
+      <w:r>
+        <w:lastRenderedPageBreak/>
         <w:t>Формулировка задания</w:t>
       </w:r>
       <w:bookmarkEnd w:id="0"/>
@@ -1305,15 +2206,7 @@
           <w:color w:val="000000"/>
           <w:szCs w:val="28"/>
         </w:rPr>
-        <w:t>Пр</w:t>
-      </w:r>
-      <w:r>
-        <w:rPr>
-          <w:rFonts w:eastAsia="Times New Roman" w:cs="Times New Roman"/>
-          <w:color w:val="000000"/>
-          <w:szCs w:val="28"/>
-        </w:rPr>
-        <w:t xml:space="preserve">авила игры «Шарики»: </w:t>
+        <w:t xml:space="preserve">Правила игры «Шарики»: </w:t>
       </w:r>
     </w:p>
     <w:p>
@@ -1396,15 +2289,7 @@
           <w:szCs w:val="28"/>
           <w:shd w:val="clear" w:color="auto" w:fill="FFFFFF"/>
         </w:rPr>
-        <w:t>Цель игры - оставить на по</w:t>
-      </w:r>
-      <w:r>
-        <w:rPr>
-          <w:rFonts w:cs="Times New Roman"/>
-          <w:szCs w:val="28"/>
-          <w:shd w:val="clear" w:color="auto" w:fill="FFFFFF"/>
-        </w:rPr>
-        <w:t>ле как можно меньше шариков.</w:t>
+        <w:t>Цель игры - оставить на поле как можно меньше шариков.</w:t>
       </w:r>
     </w:p>
     <w:p>
@@ -1485,15 +2370,7 @@
           <w:szCs w:val="28"/>
           <w:lang w:eastAsia="ru-RU"/>
         </w:rPr>
-        <w:t xml:space="preserve">Вариативность:  Предусмотреть возможность создания новых шариков со специальными возможностями по взрыванию соседних </w:t>
-      </w:r>
-      <w:r>
-        <w:rPr>
-          <w:rFonts w:eastAsia="Times New Roman" w:cs="Times New Roman"/>
-          <w:szCs w:val="28"/>
-          <w:lang w:eastAsia="ru-RU"/>
-        </w:rPr>
-        <w:t>шариков. Шарики должны быть визуально различимы.</w:t>
+        <w:t>Вариативность:  Предусмотреть возможность создания новых шариков со специальными возможностями по взрыванию соседних шариков. Шарики должны быть визуально различимы.</w:t>
       </w:r>
     </w:p>
     <w:p>
@@ -1608,15 +2485,7 @@
           <w:szCs w:val="28"/>
           <w:lang w:eastAsia="ru-RU"/>
         </w:rPr>
-        <w:t>- случайны</w:t>
-      </w:r>
-      <w:r>
-        <w:rPr>
-          <w:rFonts w:eastAsia="Times New Roman" w:cs="Times New Roman"/>
-          <w:szCs w:val="28"/>
-          <w:lang w:eastAsia="ru-RU"/>
-        </w:rPr>
-        <w:t>й способ порождения ряда шариков;</w:t>
+        <w:t>- случайный способ порождения ряда шариков;</w:t>
       </w:r>
     </w:p>
     <w:p>
@@ -1639,26 +2508,19 @@
         <w:t>- не должны образовываться цепочки длиной более 5 шариков.</w:t>
       </w:r>
     </w:p>
-    <w:p>
-      <w:pPr>
-        <w:suppressAutoHyphens w:val="0"/>
-      </w:pPr>
-      <w:r>
-        <w:br w:type="page"/>
-      </w:r>
-    </w:p>
     <w:p/>
     <w:p>
       <w:pPr>
         <w:pStyle w:val="Heading1"/>
         <w:ind w:left="0" w:firstLine="709"/>
       </w:pPr>
-      <w:bookmarkStart w:id="1" w:name="_Toc96074542"/>
+      <w:bookmarkStart w:id="1" w:name="_Toc99064213"/>
       <w:r>
         <w:t>Нефункциональные требования</w:t>
       </w:r>
       <w:bookmarkEnd w:id="1"/>
     </w:p>
+    <w:p/>
     <w:p>
       <w:pPr>
         <w:numPr>
@@ -1704,80 +2566,21 @@
           <w:color w:val="000000"/>
           <w:szCs w:val="28"/>
         </w:rPr>
-        <w:t>Формати</w:t>
-      </w:r>
-      <w:r>
-        <w:rPr>
-          <w:rFonts w:eastAsia="Times New Roman" w:cs="Times New Roman"/>
-          <w:color w:val="000000"/>
-          <w:szCs w:val="28"/>
-        </w:rPr>
-        <w:t>рование исходного кода программы должно соответствовать Java Code Conventions, September 12, 1997.</w:t>
-      </w:r>
-    </w:p>
-    <w:p>
-      <w:pPr>
-        <w:suppressAutoHyphens w:val="0"/>
-        <w:rPr>
-          <w:rFonts w:eastAsia="Times New Roman" w:cs="Times New Roman"/>
-          <w:color w:val="000000"/>
-          <w:szCs w:val="28"/>
-        </w:rPr>
-      </w:pPr>
-      <w:r>
-        <w:br w:type="page"/>
-      </w:r>
-    </w:p>
+        <w:t>Форматирование исходного кода программы должно соответствовать Java Code Conventions, September 12, 1997.</w:t>
+      </w:r>
+    </w:p>
+    <w:p/>
+    <w:p/>
     <w:p>
       <w:pPr>
         <w:pStyle w:val="Heading1"/>
         <w:ind w:left="0" w:firstLine="709"/>
       </w:pPr>
-      <w:bookmarkStart w:id="2" w:name="_Toc96074543"/>
-      <w:r>
-        <w:lastRenderedPageBreak/>
+      <w:bookmarkStart w:id="2" w:name="_Toc99064214"/>
+      <w:r>
         <w:t>Первая итерация разработки</w:t>
       </w:r>
       <w:bookmarkEnd w:id="2"/>
-    </w:p>
-    <w:p>
-      <w:pPr>
-        <w:pStyle w:val="ListParagraph"/>
-        <w:numPr>
-          <w:ilvl w:val="0"/>
-          <w:numId w:val="4"/>
-        </w:numPr>
-        <w:spacing w:before="240"/>
-        <w:rPr>
-          <w:vanish/>
-        </w:rPr>
-      </w:pPr>
-    </w:p>
-    <w:p>
-      <w:pPr>
-        <w:pStyle w:val="ListParagraph"/>
-        <w:numPr>
-          <w:ilvl w:val="0"/>
-          <w:numId w:val="4"/>
-        </w:numPr>
-        <w:spacing w:before="240"/>
-        <w:rPr>
-          <w:vanish/>
-        </w:rPr>
-      </w:pPr>
-    </w:p>
-    <w:p>
-      <w:pPr>
-        <w:pStyle w:val="ListParagraph"/>
-        <w:numPr>
-          <w:ilvl w:val="0"/>
-          <w:numId w:val="4"/>
-        </w:numPr>
-        <w:spacing w:before="240"/>
-        <w:rPr>
-          <w:vanish/>
-        </w:rPr>
-      </w:pPr>
     </w:p>
     <w:p>
       <w:pPr>
@@ -1791,7 +2594,7 @@
       <w:r>
         <w:t xml:space="preserve">  </w:t>
       </w:r>
-      <w:bookmarkStart w:id="3" w:name="_Toc96074544"/>
+      <w:bookmarkStart w:id="3" w:name="_Toc99064215"/>
       <w:r>
         <w:t>Формулировка упрощённого варианта задания</w:t>
       </w:r>
@@ -1922,27 +2725,12 @@
           <w:szCs w:val="28"/>
           <w:shd w:val="clear" w:color="auto" w:fill="FFFFFF"/>
         </w:rPr>
-        <w:t>Через определённые промеж</w:t>
-      </w:r>
-      <w:r>
-        <w:rPr>
-          <w:rFonts w:cs="Times New Roman"/>
-          <w:szCs w:val="28"/>
-          <w:shd w:val="clear" w:color="auto" w:fill="FFFFFF"/>
-        </w:rPr>
-        <w:t>утки  времени порождается новый нижний ряд шариков.</w:t>
-      </w:r>
-    </w:p>
-    <w:p>
-      <w:pPr>
-        <w:shd w:val="clear" w:color="auto" w:fill="FFFFFF"/>
-        <w:suppressAutoHyphens w:val="0"/>
-        <w:spacing w:after="0" w:line="360" w:lineRule="auto"/>
-        <w:rPr>
-          <w:rFonts w:cs="Times New Roman"/>
-          <w:szCs w:val="28"/>
-          <w:shd w:val="clear" w:color="auto" w:fill="FFFFFF"/>
-        </w:rPr>
+        <w:t>Через определённые промежутки  времени порождается новый нижний ряд шариков.</w:t>
+      </w:r>
+    </w:p>
+    <w:p>
+      <w:pPr>
+        <w:ind w:left="709"/>
       </w:pPr>
     </w:p>
     <w:p>
@@ -1950,20 +2738,20 @@
         <w:pStyle w:val="Heading3"/>
         <w:numPr>
           <w:ilvl w:val="1"/>
-          <w:numId w:val="15"/>
+          <w:numId w:val="14"/>
         </w:numPr>
         <w:ind w:left="0" w:firstLine="709"/>
-        <w:rPr>
-          <w:color w:val="000000"/>
-          <w:lang w:eastAsia="ru-RU"/>
-        </w:rPr>
-      </w:pPr>
-      <w:bookmarkStart w:id="4" w:name="_Toc96074545"/>
+      </w:pPr>
+      <w:r>
+        <w:t xml:space="preserve">  </w:t>
+      </w:r>
+      <w:bookmarkStart w:id="4" w:name="_Toc99064216"/>
       <w:r>
         <w:t>Функциональные требования (сценарии)</w:t>
       </w:r>
       <w:bookmarkEnd w:id="4"/>
     </w:p>
+    <w:p/>
     <w:p>
       <w:pPr>
         <w:pStyle w:val="ListParagraph"/>
@@ -2049,14 +2837,7 @@
           <w:rFonts w:cs="Times New Roman"/>
           <w:szCs w:val="28"/>
         </w:rPr>
-        <w:t xml:space="preserve">По указанию Игры, Стакан заполняет ячейки </w:t>
-      </w:r>
-      <w:r>
-        <w:rPr>
-          <w:rFonts w:cs="Times New Roman"/>
-          <w:szCs w:val="28"/>
-        </w:rPr>
-        <w:t>шариками.</w:t>
+        <w:t>По указанию Игры, Стакан заполняет ячейки шариками.</w:t>
       </w:r>
     </w:p>
     <w:p>
@@ -2149,14 +2930,7 @@
           <w:rFonts w:cs="Times New Roman"/>
           <w:szCs w:val="28"/>
         </w:rPr>
-        <w:t>Последовательность шариков сообщает стакану какая цвето</w:t>
-      </w:r>
-      <w:r>
-        <w:rPr>
-          <w:rFonts w:cs="Times New Roman"/>
-          <w:szCs w:val="28"/>
-        </w:rPr>
-        <w:t>вая группа образована из выбранного шара</w:t>
+        <w:t>Последовательность шариков сообщает стакану какая цветовая группа образована из выбранного шара</w:t>
       </w:r>
     </w:p>
     <w:p>
@@ -2252,48 +3026,37 @@
         <w:ind w:left="426" w:hanging="426"/>
         <w:jc w:val="both"/>
         <w:rPr>
-          <w:u w:val="single"/>
-        </w:rPr>
-      </w:pPr>
-      <w:r>
-        <w:rPr>
           <w:b/>
         </w:rPr>
+      </w:pPr>
+      <w:r>
+        <w:rPr>
+          <w:rFonts w:cs="Times New Roman"/>
+          <w:b/>
+          <w:szCs w:val="28"/>
+        </w:rPr>
         <w:t>Сценарий завершается</w:t>
       </w:r>
       <w:r>
+        <w:rPr>
+          <w:rFonts w:cs="Times New Roman"/>
+          <w:szCs w:val="28"/>
+        </w:rPr>
         <w:t>.</w:t>
       </w:r>
     </w:p>
     <w:p>
       <w:pPr>
-        <w:spacing w:after="0" w:line="312" w:lineRule="auto"/>
-        <w:ind w:left="426"/>
-        <w:jc w:val="both"/>
         <w:rPr>
           <w:b/>
         </w:rPr>
       </w:pPr>
-    </w:p>
-    <w:p>
-      <w:pPr>
-        <w:spacing w:after="0" w:line="312" w:lineRule="auto"/>
-        <w:ind w:left="426"/>
-        <w:jc w:val="both"/>
+      <w:r>
         <w:rPr>
           <w:b/>
         </w:rPr>
-      </w:pPr>
-    </w:p>
-    <w:p>
-      <w:pPr>
-        <w:spacing w:after="0" w:line="312" w:lineRule="auto"/>
-        <w:ind w:left="426"/>
-        <w:jc w:val="both"/>
-        <w:rPr>
-          <w:b/>
-        </w:rPr>
-      </w:pPr>
+        <w:br w:type="page"/>
+      </w:r>
     </w:p>
     <w:p>
       <w:pPr>
@@ -2323,7 +3086,6 @@
         <w:rPr>
           <w:b/>
         </w:rPr>
-        <w:lastRenderedPageBreak/>
         <w:t>Дочерний сценарий «</w:t>
       </w:r>
       <w:r>
@@ -2427,18 +3189,7 @@
         <w:jc w:val="both"/>
       </w:pPr>
       <w:r>
-        <w:t xml:space="preserve">Если </w:t>
-      </w:r>
-      <w:r>
-        <w:t xml:space="preserve">активный </w:t>
-      </w:r>
-      <w:bookmarkStart w:id="5" w:name="_GoBack"/>
-      <w:bookmarkEnd w:id="5"/>
-      <w:r>
-        <w:t>шар и шар рядом с ним им</w:t>
-      </w:r>
-      <w:r>
-        <w:t xml:space="preserve">еют одинаковый цвет, то последовательность переходит к следующему шару </w:t>
+        <w:t xml:space="preserve">Если активный шар и шар рядом с ним имеют одинаковый цвет, то последовательность переходит к следующему шару </w:t>
       </w:r>
     </w:p>
     <w:p>
@@ -2470,19 +3221,31 @@
         <w:ind w:left="426" w:hanging="426"/>
         <w:jc w:val="both"/>
         <w:rPr>
+          <w:rFonts w:cs="Times New Roman"/>
+          <w:szCs w:val="28"/>
           <w:u w:val="single"/>
         </w:rPr>
       </w:pPr>
       <w:r>
         <w:rPr>
+          <w:rFonts w:cs="Times New Roman"/>
           <w:b/>
+          <w:szCs w:val="28"/>
         </w:rPr>
         <w:t>Сценарий завершается</w:t>
       </w:r>
       <w:r>
+        <w:rPr>
+          <w:rFonts w:cs="Times New Roman"/>
+          <w:szCs w:val="28"/>
+        </w:rPr>
         <w:t>.</w:t>
       </w:r>
       <w:r>
+        <w:rPr>
+          <w:rFonts w:cs="Times New Roman"/>
+          <w:szCs w:val="28"/>
+        </w:rPr>
         <w:br w:type="page"/>
       </w:r>
     </w:p>
@@ -2504,7 +3267,6 @@
         <w:rPr>
           <w:b/>
         </w:rPr>
-        <w:lastRenderedPageBreak/>
         <w:t xml:space="preserve">Дочерний сценарий </w:t>
       </w:r>
       <w:r>
@@ -2518,8 +3280,8 @@
         </w:rPr>
         <w:t>Если шарик образует группу из трёх и более одноцветных шариков, то они удаляются стакан</w:t>
       </w:r>
-      <w:bookmarkStart w:id="6" w:name="_GoBack1"/>
-      <w:bookmarkEnd w:id="6"/>
+      <w:bookmarkStart w:id="5" w:name="_GoBack1"/>
+      <w:bookmarkEnd w:id="5"/>
       <w:r>
         <w:rPr>
           <w:rFonts w:cs="Times New Roman"/>
@@ -2552,28 +3314,7 @@
           <w:rFonts w:cs="Times New Roman"/>
           <w:szCs w:val="28"/>
         </w:rPr>
-        <w:t xml:space="preserve">По указанию </w:t>
-      </w:r>
-      <w:r>
-        <w:rPr>
-          <w:rFonts w:cs="Times New Roman"/>
-          <w:szCs w:val="28"/>
-        </w:rPr>
-        <w:t>Стакана</w:t>
-      </w:r>
-      <w:r>
-        <w:rPr>
-          <w:rFonts w:cs="Times New Roman"/>
-          <w:szCs w:val="28"/>
-        </w:rPr>
-        <w:t xml:space="preserve">,  </w:t>
-      </w:r>
-      <w:r>
-        <w:rPr>
-          <w:rFonts w:cs="Times New Roman"/>
-          <w:szCs w:val="28"/>
-        </w:rPr>
-        <w:t>ячейка удаляет находящийся в ней шарик</w:t>
+        <w:t>По указанию Стакана,  ячейка удаляет находящийся в ней шарик</w:t>
       </w:r>
     </w:p>
     <w:p>
@@ -2586,6 +3327,8 @@
         <w:ind w:left="426" w:hanging="426"/>
         <w:jc w:val="both"/>
         <w:rPr>
+          <w:rFonts w:cs="Times New Roman"/>
+          <w:szCs w:val="28"/>
           <w:u w:val="single"/>
         </w:rPr>
       </w:pPr>
@@ -2605,6 +3348,10 @@
         <w:t>.</w:t>
       </w:r>
       <w:r>
+        <w:rPr>
+          <w:rFonts w:cs="Times New Roman"/>
+          <w:szCs w:val="28"/>
+        </w:rPr>
         <w:br w:type="page"/>
       </w:r>
     </w:p>
@@ -2626,7 +3373,6 @@
         <w:rPr>
           <w:b/>
         </w:rPr>
-        <w:lastRenderedPageBreak/>
         <w:t xml:space="preserve">Дочерний сценарий </w:t>
       </w:r>
       <w:r>
@@ -2702,6 +3448,8 @@
         <w:ind w:left="426" w:hanging="426"/>
         <w:jc w:val="both"/>
         <w:rPr>
+          <w:rFonts w:cs="Times New Roman"/>
+          <w:szCs w:val="28"/>
           <w:u w:val="single"/>
         </w:rPr>
       </w:pPr>
@@ -2711,24 +3459,20 @@
           <w:b/>
           <w:szCs w:val="28"/>
         </w:rPr>
-        <w:t xml:space="preserve">Сценарий </w:t>
+        <w:t>Сценарий завершается</w:t>
       </w:r>
       <w:r>
         <w:rPr>
           <w:rFonts w:cs="Times New Roman"/>
-          <w:b/>
-          <w:szCs w:val="28"/>
-        </w:rPr>
-        <w:t>завершается</w:t>
+          <w:szCs w:val="28"/>
+        </w:rPr>
+        <w:t>.</w:t>
       </w:r>
       <w:r>
         <w:rPr>
           <w:rFonts w:cs="Times New Roman"/>
           <w:szCs w:val="28"/>
         </w:rPr>
-        <w:t>.</w:t>
-      </w:r>
-      <w:r>
         <w:br w:type="page"/>
       </w:r>
     </w:p>
@@ -2750,7 +3494,6 @@
         <w:rPr>
           <w:b/>
         </w:rPr>
-        <w:lastRenderedPageBreak/>
         <w:t>Дочерний сценарий «</w:t>
       </w:r>
       <w:r>
@@ -2807,10 +3550,7 @@
         <w:ind w:firstLine="0"/>
       </w:pPr>
       <w:r>
-        <w:t>стакан добавляет новую группу шаров в ячейки первого ряд</w:t>
-      </w:r>
-      <w:r>
-        <w:t>а</w:t>
+        <w:t>стакан добавляет новую группу шаров в ячейки первого ряда</w:t>
       </w:r>
       <w:r>
         <w:tab/>
@@ -2892,7 +3632,6 @@
         <w:rPr>
           <w:b/>
         </w:rPr>
-        <w:lastRenderedPageBreak/>
         <w:t>Альтернативный сценарий – переполнение стакана</w:t>
       </w:r>
     </w:p>
@@ -2908,19 +3647,7 @@
         <w:jc w:val="both"/>
       </w:pPr>
       <w:r>
-        <w:t xml:space="preserve">Если </w:t>
-      </w:r>
-      <w:r>
-        <w:t>шарик</w:t>
-      </w:r>
-      <w:r>
-        <w:t xml:space="preserve"> достигает последней верхней ячейки стакана, </w:t>
-      </w:r>
-      <w:r>
-        <w:t>и</w:t>
-      </w:r>
-      <w:r>
-        <w:t xml:space="preserve"> ячейка под ним не пустая</w:t>
+        <w:t>Если шарик достигает последней верхней ячейки стакана, и ячейка под ним не пустая</w:t>
       </w:r>
     </w:p>
     <w:p>
@@ -2935,13 +3662,7 @@
         <w:jc w:val="both"/>
       </w:pPr>
       <w:r>
-        <w:t xml:space="preserve">То игра выводит сообщение о </w:t>
-      </w:r>
-      <w:r>
-        <w:t>завершении</w:t>
-      </w:r>
-      <w:r>
-        <w:t xml:space="preserve"> игры </w:t>
+        <w:t xml:space="preserve">То игра выводит сообщение о завершении игры </w:t>
       </w:r>
     </w:p>
     <w:p>
@@ -2956,10 +3677,7 @@
         <w:jc w:val="both"/>
       </w:pPr>
       <w:r>
-        <w:t>Игра за</w:t>
-      </w:r>
-      <w:r>
-        <w:t>вершается</w:t>
+        <w:t>Игра завершается</w:t>
       </w:r>
     </w:p>
     <w:p>
@@ -2990,6 +3708,7 @@
         <w:jc w:val="both"/>
         <w:rPr>
           <w:u w:val="single"/>
+          <w:lang w:val="en-US" w:eastAsia="en-US"/>
         </w:rPr>
       </w:pPr>
       <w:r>
@@ -3001,25 +3720,25 @@
         <w:pStyle w:val="Heading3"/>
         <w:numPr>
           <w:ilvl w:val="1"/>
-          <w:numId w:val="16"/>
+          <w:numId w:val="14"/>
         </w:numPr>
         <w:ind w:left="0" w:firstLine="709"/>
       </w:pPr>
-      <w:bookmarkStart w:id="7" w:name="_Toc96074546"/>
-      <w:r>
-        <w:lastRenderedPageBreak/>
-        <w:t xml:space="preserve">Словарь </w:t>
-      </w:r>
-      <w:r>
-        <w:t>предметной области</w:t>
-      </w:r>
-      <w:bookmarkEnd w:id="7"/>
-    </w:p>
-    <w:p>
-      <w:pPr>
-        <w:spacing w:after="0" w:line="312" w:lineRule="auto"/>
-        <w:ind w:firstLine="709"/>
-        <w:jc w:val="both"/>
+      <w:r>
+        <w:rPr>
+          <w:lang w:val="en-US"/>
+        </w:rPr>
+        <w:t xml:space="preserve">  </w:t>
+      </w:r>
+      <w:bookmarkStart w:id="6" w:name="_Toc99064217"/>
+      <w:r>
+        <w:t>Словарь предметной области</w:t>
+      </w:r>
+      <w:bookmarkEnd w:id="6"/>
+    </w:p>
+    <w:p>
+      <w:pPr>
+        <w:ind w:left="709"/>
         <w:rPr>
           <w:rFonts w:cs="Times New Roman"/>
           <w:szCs w:val="28"/>
@@ -3028,9 +3747,7 @@
     </w:p>
     <w:p>
       <w:pPr>
-        <w:spacing w:after="0" w:line="312" w:lineRule="auto"/>
-        <w:ind w:firstLine="709"/>
-        <w:jc w:val="both"/>
+        <w:ind w:left="709"/>
         <w:rPr>
           <w:rFonts w:cs="Times New Roman"/>
           <w:szCs w:val="28"/>
@@ -3054,9 +3771,7 @@
     </w:p>
     <w:p>
       <w:pPr>
-        <w:spacing w:after="0" w:line="312" w:lineRule="auto"/>
-        <w:ind w:firstLine="709"/>
-        <w:jc w:val="both"/>
+        <w:ind w:left="709"/>
         <w:rPr>
           <w:rFonts w:cs="Times New Roman"/>
           <w:szCs w:val="28"/>
@@ -3080,9 +3795,7 @@
     </w:p>
     <w:p>
       <w:pPr>
-        <w:spacing w:after="0" w:line="312" w:lineRule="auto"/>
-        <w:ind w:firstLine="709"/>
-        <w:jc w:val="both"/>
+        <w:ind w:left="709"/>
         <w:rPr>
           <w:rFonts w:cs="Times New Roman"/>
           <w:szCs w:val="28"/>
@@ -3106,9 +3819,7 @@
     </w:p>
     <w:p>
       <w:pPr>
-        <w:spacing w:after="0" w:line="312" w:lineRule="auto"/>
-        <w:ind w:firstLine="709"/>
-        <w:jc w:val="both"/>
+        <w:ind w:left="709"/>
         <w:rPr>
           <w:rFonts w:cs="Times New Roman"/>
           <w:szCs w:val="28"/>
@@ -3127,35 +3838,12 @@
           <w:rFonts w:cs="Times New Roman"/>
           <w:szCs w:val="28"/>
         </w:rPr>
-        <w:t xml:space="preserve"> – объект способны</w:t>
-      </w:r>
-      <w:r>
-        <w:rPr>
-          <w:rFonts w:cs="Times New Roman"/>
-          <w:szCs w:val="28"/>
-        </w:rPr>
-        <w:t xml:space="preserve">й взаимодействовать со стаканом </w:t>
-      </w:r>
-      <w:r>
-        <w:rPr>
-          <w:rFonts w:cs="Times New Roman"/>
-          <w:szCs w:val="28"/>
-        </w:rPr>
-        <w:t>и имеет свет</w:t>
-      </w:r>
-      <w:r>
-        <w:rPr>
-          <w:rFonts w:cs="Times New Roman"/>
-          <w:szCs w:val="28"/>
-        </w:rPr>
-        <w:t>.</w:t>
-      </w:r>
-    </w:p>
-    <w:p>
-      <w:pPr>
-        <w:spacing w:after="0" w:line="312" w:lineRule="auto"/>
-        <w:ind w:firstLine="709"/>
-        <w:jc w:val="both"/>
+        <w:t xml:space="preserve"> – объект способный взаимодействовать со стаканом и имеет свет.</w:t>
+      </w:r>
+    </w:p>
+    <w:p>
+      <w:pPr>
+        <w:ind w:left="709"/>
         <w:rPr>
           <w:rFonts w:cs="Times New Roman"/>
           <w:szCs w:val="28"/>
@@ -3165,96 +3853,292 @@
         <w:rPr>
           <w:rFonts w:cs="Times New Roman"/>
           <w:b/>
-          <w:bCs/>
-          <w:szCs w:val="28"/>
-        </w:rPr>
-        <w:t xml:space="preserve">Активный </w:t>
-      </w:r>
+          <w:szCs w:val="28"/>
+        </w:rPr>
+        <w:t>Активный Шарик</w:t>
+      </w:r>
+      <w:r>
+        <w:rPr>
+          <w:rFonts w:cs="Times New Roman"/>
+          <w:szCs w:val="28"/>
+        </w:rPr>
+        <w:t xml:space="preserve"> – Шарик, выбранный по указанию пользователя  </w:t>
+      </w:r>
+    </w:p>
+    <w:p>
+      <w:pPr>
+        <w:ind w:left="709"/>
+        <w:rPr>
+          <w:rFonts w:cs="Times New Roman"/>
+          <w:szCs w:val="28"/>
+        </w:rPr>
+      </w:pPr>
       <w:r>
         <w:rPr>
           <w:rFonts w:cs="Times New Roman"/>
           <w:b/>
-          <w:bCs/>
-          <w:szCs w:val="28"/>
-        </w:rPr>
-        <w:t>Шарик</w:t>
+          <w:szCs w:val="28"/>
+        </w:rPr>
+        <w:t>Последовательность шариков</w:t>
       </w:r>
       <w:r>
         <w:rPr>
           <w:rFonts w:cs="Times New Roman"/>
           <w:szCs w:val="28"/>
         </w:rPr>
-        <w:t xml:space="preserve"> – </w:t>
-      </w:r>
-      <w:r>
-        <w:rPr>
-          <w:rFonts w:cs="Times New Roman"/>
-          <w:szCs w:val="28"/>
-        </w:rPr>
-        <w:t>Шарик, выбранный по указанию пользователя</w:t>
-      </w:r>
-      <w:r>
-        <w:rPr>
-          <w:rFonts w:cs="Times New Roman"/>
-          <w:szCs w:val="28"/>
+        <w:t xml:space="preserve"> – Группа шариков от выбранного до края стакана в направлении влево, вправо, вверх и вниз, находит последовательность шариков того же цвета, что и выбранный шарик.</w:t>
+      </w:r>
+    </w:p>
+    <w:p>
+      <w:pPr>
+        <w:ind w:left="709"/>
+      </w:pPr>
+    </w:p>
+    <w:p>
+      <w:pPr>
+        <w:pStyle w:val="Heading3"/>
+        <w:numPr>
+          <w:ilvl w:val="1"/>
+          <w:numId w:val="14"/>
+        </w:numPr>
+        <w:ind w:left="0" w:firstLine="709"/>
+      </w:pPr>
+      <w:r>
+        <w:t xml:space="preserve">  </w:t>
+      </w:r>
+      <w:bookmarkStart w:id="7" w:name="_Toc99064218"/>
+      <w:r>
+        <w:t>Структура программы на уровне классов</w:t>
+      </w:r>
+      <w:bookmarkEnd w:id="7"/>
+    </w:p>
+    <w:p>
+      <w:pPr>
+        <w:pStyle w:val="Heading3"/>
+        <w:numPr>
+          <w:ilvl w:val="1"/>
+          <w:numId w:val="14"/>
+        </w:numPr>
+        <w:ind w:left="0" w:firstLine="709"/>
+      </w:pPr>
+      <w:r>
+        <w:t xml:space="preserve">  </w:t>
+      </w:r>
+      <w:bookmarkStart w:id="8" w:name="_Toc99064219"/>
+      <w:r>
+        <w:t>Типовые процессы в программе</w:t>
+      </w:r>
+      <w:bookmarkEnd w:id="8"/>
+    </w:p>
+    <w:p>
+      <w:pPr>
+        <w:pStyle w:val="Heading3"/>
+        <w:numPr>
+          <w:ilvl w:val="1"/>
+          <w:numId w:val="14"/>
+        </w:numPr>
+        <w:ind w:left="0" w:firstLine="709"/>
+      </w:pPr>
+      <w:r>
+        <w:rPr>
+          <w:lang w:val="en-US"/>
         </w:rPr>
         <w:t xml:space="preserve"> </w:t>
       </w:r>
       <w:r>
-        <w:rPr>
-          <w:rFonts w:cs="Times New Roman"/>
-          <w:szCs w:val="28"/>
-        </w:rPr>
         <w:t xml:space="preserve"> </w:t>
       </w:r>
-    </w:p>
-    <w:p>
-      <w:pPr>
-        <w:spacing w:after="0" w:line="312" w:lineRule="auto"/>
-        <w:ind w:firstLine="709"/>
-        <w:jc w:val="both"/>
-        <w:rPr>
-          <w:rFonts w:cs="Times New Roman"/>
-          <w:b/>
-          <w:szCs w:val="28"/>
-        </w:rPr>
-      </w:pPr>
-      <w:r>
-        <w:rPr>
-          <w:rFonts w:cs="Times New Roman"/>
-          <w:b/>
-          <w:szCs w:val="28"/>
-        </w:rPr>
-        <w:t xml:space="preserve">Последовательность шариков </w:t>
-      </w:r>
-      <w:r>
-        <w:rPr>
-          <w:rFonts w:cs="Times New Roman"/>
-          <w:szCs w:val="28"/>
-        </w:rPr>
-        <w:t>– Группа шариков от выбранного до края стакана в направлении влево, вправо, вверх и вниз, находит последовательность шарик</w:t>
-      </w:r>
-      <w:r>
-        <w:rPr>
-          <w:rFonts w:cs="Times New Roman"/>
-          <w:szCs w:val="28"/>
-        </w:rPr>
-        <w:t>ов того же цвета, что и выбранный шарик.</w:t>
-      </w:r>
-    </w:p>
-    <w:p>
-      <w:pPr>
-        <w:spacing w:after="0" w:line="312" w:lineRule="auto"/>
-        <w:ind w:firstLine="709"/>
-        <w:jc w:val="both"/>
-        <w:rPr>
-          <w:rFonts w:cs="Times New Roman"/>
-          <w:b/>
-          <w:szCs w:val="28"/>
-        </w:rPr>
-      </w:pPr>
-      <w:bookmarkStart w:id="8" w:name="_Toc95985747"/>
-      <w:bookmarkEnd w:id="8"/>
+      <w:bookmarkStart w:id="9" w:name="_Toc99064220"/>
+      <w:r>
+        <w:t>Человеко-машинное взаимодействие</w:t>
+      </w:r>
+      <w:bookmarkEnd w:id="9"/>
+    </w:p>
+    <w:p>
+      <w:pPr>
+        <w:pStyle w:val="Heading3"/>
+        <w:numPr>
+          <w:ilvl w:val="1"/>
+          <w:numId w:val="14"/>
+        </w:numPr>
+        <w:ind w:left="0" w:firstLine="709"/>
+      </w:pPr>
+      <w:r>
+        <w:rPr>
+          <w:lang w:val="en-US"/>
+        </w:rPr>
+        <w:t xml:space="preserve"> </w:t>
+      </w:r>
+      <w:r>
+        <w:t xml:space="preserve"> </w:t>
+      </w:r>
+      <w:bookmarkStart w:id="10" w:name="_Toc99064221"/>
+      <w:r>
+        <w:t>Реализация ключевых классов</w:t>
+      </w:r>
+      <w:bookmarkEnd w:id="10"/>
+    </w:p>
+    <w:p>
+      <w:pPr>
+        <w:pStyle w:val="Heading1"/>
+        <w:ind w:left="0" w:firstLine="709"/>
+      </w:pPr>
+      <w:bookmarkStart w:id="11" w:name="_Toc99064222"/>
+      <w:r>
+        <w:t>Вторая итерация разработки</w:t>
+      </w:r>
+      <w:bookmarkEnd w:id="11"/>
+    </w:p>
+    <w:p>
+      <w:pPr>
+        <w:pStyle w:val="Heading3"/>
+        <w:numPr>
+          <w:ilvl w:val="1"/>
+          <w:numId w:val="14"/>
+        </w:numPr>
+        <w:ind w:left="0" w:firstLine="709"/>
+      </w:pPr>
+      <w:r>
+        <w:rPr>
+          <w:lang w:val="en-US"/>
+        </w:rPr>
+        <w:t xml:space="preserve">  </w:t>
+      </w:r>
+      <w:bookmarkStart w:id="12" w:name="_Toc99064223"/>
+      <w:r>
+        <w:t>Функциональные требования (сценарии)</w:t>
+      </w:r>
+      <w:bookmarkEnd w:id="12"/>
+    </w:p>
+    <w:p>
+      <w:pPr>
+        <w:pStyle w:val="Heading3"/>
+        <w:numPr>
+          <w:ilvl w:val="1"/>
+          <w:numId w:val="14"/>
+        </w:numPr>
+        <w:ind w:left="0" w:firstLine="709"/>
+      </w:pPr>
+      <w:r>
+        <w:rPr>
+          <w:lang w:val="en-US"/>
+        </w:rPr>
+        <w:t xml:space="preserve">  </w:t>
+      </w:r>
+      <w:bookmarkStart w:id="13" w:name="_Toc99064224"/>
+      <w:r>
+        <w:t>Словарь предметной области</w:t>
+      </w:r>
+      <w:bookmarkEnd w:id="13"/>
+    </w:p>
+    <w:p>
+      <w:pPr>
+        <w:pStyle w:val="Heading3"/>
+        <w:numPr>
+          <w:ilvl w:val="1"/>
+          <w:numId w:val="14"/>
+        </w:numPr>
+        <w:ind w:left="0" w:firstLine="709"/>
+      </w:pPr>
+      <w:r>
+        <w:rPr>
+          <w:lang w:val="en-US"/>
+        </w:rPr>
+        <w:t xml:space="preserve">  </w:t>
+      </w:r>
+      <w:bookmarkStart w:id="14" w:name="_Toc99064225"/>
+      <w:r>
+        <w:t>Структура программы на уровне классов</w:t>
+      </w:r>
+      <w:bookmarkEnd w:id="14"/>
+    </w:p>
+    <w:p>
+      <w:pPr>
+        <w:pStyle w:val="Heading3"/>
+        <w:numPr>
+          <w:ilvl w:val="1"/>
+          <w:numId w:val="14"/>
+        </w:numPr>
+        <w:ind w:left="0" w:firstLine="709"/>
+      </w:pPr>
+      <w:r>
+        <w:rPr>
+          <w:lang w:val="en-US"/>
+        </w:rPr>
+        <w:t xml:space="preserve">  </w:t>
+      </w:r>
+      <w:bookmarkStart w:id="15" w:name="_Toc99064226"/>
+      <w:r>
+        <w:t>Типовые процессы в программе</w:t>
+      </w:r>
+      <w:bookmarkEnd w:id="15"/>
+    </w:p>
+    <w:p>
+      <w:pPr>
+        <w:pStyle w:val="Heading3"/>
+        <w:numPr>
+          <w:ilvl w:val="1"/>
+          <w:numId w:val="14"/>
+        </w:numPr>
+        <w:ind w:left="0" w:firstLine="709"/>
+      </w:pPr>
+      <w:r>
+        <w:rPr>
+          <w:lang w:val="en-US"/>
+        </w:rPr>
+        <w:t xml:space="preserve"> </w:t>
+      </w:r>
+      <w:r>
+        <w:t xml:space="preserve"> </w:t>
+      </w:r>
+      <w:bookmarkStart w:id="16" w:name="_Toc99064227"/>
+      <w:r>
+        <w:t>Человеко-машинное взаимодействие</w:t>
+      </w:r>
+      <w:bookmarkEnd w:id="16"/>
+    </w:p>
+    <w:p>
+      <w:pPr>
+        <w:pStyle w:val="Heading3"/>
+        <w:numPr>
+          <w:ilvl w:val="1"/>
+          <w:numId w:val="14"/>
+        </w:numPr>
+        <w:ind w:left="0" w:firstLine="709"/>
+      </w:pPr>
+      <w:r>
+        <w:rPr>
+          <w:lang w:val="en-US"/>
+        </w:rPr>
+        <w:t xml:space="preserve"> </w:t>
+      </w:r>
+      <w:r>
+        <w:t xml:space="preserve"> </w:t>
+      </w:r>
+      <w:bookmarkStart w:id="17" w:name="_Toc99064228"/>
+      <w:r>
+        <w:t>Реализация ключевых классов</w:t>
+      </w:r>
+      <w:bookmarkEnd w:id="17"/>
+    </w:p>
+    <w:p/>
+    <w:p/>
+    <w:p>
+      <w:pPr>
+        <w:pStyle w:val="Heading1"/>
+        <w:ind w:left="0" w:firstLine="709"/>
+      </w:pPr>
+      <w:bookmarkStart w:id="18" w:name="_Toc99064229"/>
+      <w:r>
+        <w:rPr>
+          <w:rFonts w:eastAsia="Times New Roman"/>
+          <w:color w:val="000000"/>
+        </w:rPr>
+        <w:t>Список использованной литературы и других источников</w:t>
+      </w:r>
+      <w:bookmarkStart w:id="19" w:name="_GoBack"/>
+      <w:bookmarkEnd w:id="18"/>
+      <w:bookmarkEnd w:id="19"/>
     </w:p>
     <w:p/>
     <w:sectPr>
@@ -5337,11 +6221,11 @@
   </w:docDefaults>
   <w:latentStyles w:defLockedState="0" w:defUIPriority="99" w:defSemiHidden="0" w:defUnhideWhenUsed="0" w:defQFormat="0" w:count="371">
     <w:lsdException w:name="Normal" w:uiPriority="0" w:qFormat="1"/>
-    <w:lsdException w:name="heading 1" w:uiPriority="9" w:qFormat="1"/>
+    <w:lsdException w:name="heading 1" w:uiPriority="0" w:qFormat="1"/>
     <w:lsdException w:name="heading 2" w:semiHidden="1" w:uiPriority="9" w:unhideWhenUsed="1" w:qFormat="1"/>
-    <w:lsdException w:name="heading 3" w:semiHidden="1" w:uiPriority="9" w:unhideWhenUsed="1" w:qFormat="1"/>
+    <w:lsdException w:name="heading 3" w:semiHidden="1" w:uiPriority="0" w:unhideWhenUsed="1" w:qFormat="1"/>
     <w:lsdException w:name="heading 4" w:semiHidden="1" w:uiPriority="9" w:unhideWhenUsed="1" w:qFormat="1"/>
-    <w:lsdException w:name="heading 5" w:semiHidden="1" w:uiPriority="9" w:unhideWhenUsed="1" w:qFormat="1"/>
+    <w:lsdException w:name="heading 5" w:semiHidden="1" w:uiPriority="0" w:unhideWhenUsed="1" w:qFormat="1"/>
     <w:lsdException w:name="heading 6" w:semiHidden="1" w:uiPriority="9" w:unhideWhenUsed="1" w:qFormat="1"/>
     <w:lsdException w:name="heading 7" w:semiHidden="1" w:uiPriority="9" w:unhideWhenUsed="1" w:qFormat="1"/>
     <w:lsdException w:name="heading 8" w:semiHidden="1" w:uiPriority="9" w:unhideWhenUsed="1" w:qFormat="1"/>
@@ -5837,7 +6721,6 @@
   <w:style w:type="character" w:default="1" w:styleId="DefaultParagraphFont">
     <w:name w:val="Default Paragraph Font"/>
     <w:uiPriority w:val="1"/>
-    <w:semiHidden/>
     <w:unhideWhenUsed/>
   </w:style>
   <w:style w:type="table" w:default="1" w:styleId="TableNormal">
@@ -6674,6 +7557,17 @@
       <w:color w:val="365F91" w:themeColor="accent1" w:themeShade="BF"/>
       <w:kern w:val="0"/>
       <w:lang w:val="en-US" w:eastAsia="en-US"/>
+    </w:rPr>
+  </w:style>
+  <w:style w:type="character" w:styleId="Hyperlink">
+    <w:name w:val="Hyperlink"/>
+    <w:basedOn w:val="DefaultParagraphFont"/>
+    <w:uiPriority w:val="99"/>
+    <w:unhideWhenUsed/>
+    <w:rsid w:val="00BF617C"/>
+    <w:rPr>
+      <w:color w:val="0000FF" w:themeColor="hyperlink"/>
+      <w:u w:val="single"/>
     </w:rPr>
   </w:style>
 </w:styles>
@@ -6984,7 +7878,7 @@
 </file>
 
 <file path=customXml/itemProps2.xml><?xml version="1.0" encoding="utf-8"?>
-<ds:datastoreItem xmlns:ds="http://schemas.openxmlformats.org/officeDocument/2006/customXml" ds:itemID="{3A8E1068-A8EB-4172-99F7-96130A3B9E41}">
+<ds:datastoreItem xmlns:ds="http://schemas.openxmlformats.org/officeDocument/2006/customXml" ds:itemID="{904D6B0B-B70D-4B34-AA92-482ACEE56E84}">
   <ds:schemaRefs>
     <ds:schemaRef ds:uri="http://schemas.openxmlformats.org/officeDocument/2006/bibliography"/>
   </ds:schemaRefs>

</xml_diff>